<commit_message>
adding contributing and code of conduct
</commit_message>
<xml_diff>
--- a/custom-reference.docx
+++ b/custom-reference.docx
@@ -1,6 +1,6 @@
 
 <file path=word/document.xml><?xml version="1.0" encoding="utf-8"?>
-<w:document xmlns:wpc="http://schemas.microsoft.com/office/word/2010/wordprocessingCanvas" xmlns:cx="http://schemas.microsoft.com/office/drawing/2014/chartex" xmlns:cx1="http://schemas.microsoft.com/office/drawing/2015/9/8/chartex" xmlns:cx2="http://schemas.microsoft.com/office/drawing/2015/10/21/chartex" xmlns:cx3="http://schemas.microsoft.com/office/drawing/2016/5/9/chartex" xmlns:cx4="http://schemas.microsoft.com/office/drawing/2016/5/10/chartex" xmlns:cx5="http://schemas.microsoft.com/office/drawing/2016/5/11/chartex" xmlns:cx6="http://schemas.microsoft.com/office/drawing/2016/5/12/chartex" xmlns:cx7="http://schemas.microsoft.com/office/drawing/2016/5/13/chartex" xmlns:cx8="http://schemas.microsoft.com/office/drawing/2016/5/14/chartex" xmlns:mc="http://schemas.openxmlformats.org/markup-compatibility/2006" xmlns:aink="http://schemas.microsoft.com/office/drawing/2016/ink" xmlns:am3d="http://schemas.microsoft.com/office/drawing/2017/model3d" xmlns:o="urn:schemas-microsoft-com:office:office" xmlns:oel="http://schemas.microsoft.com/office/2019/extlst" xmlns:r="http://schemas.openxmlformats.org/officeDocument/2006/relationships" xmlns:m="http://schemas.openxmlformats.org/officeDocument/2006/math" xmlns:v="urn:schemas-microsoft-com:vml" xmlns:wp14="http://schemas.microsoft.com/office/word/2010/wordprocessingDrawing" xmlns:wp="http://schemas.openxmlformats.org/drawingml/2006/wordprocessingDrawing" xmlns:w10="urn:schemas-microsoft-com:office:word" xmlns:w="http://schemas.openxmlformats.org/wordprocessingml/2006/main" xmlns:w14="http://schemas.microsoft.com/office/word/2010/wordml" xmlns:w15="http://schemas.microsoft.com/office/word/2012/wordml" xmlns:w16cex="http://schemas.microsoft.com/office/word/2018/wordml/cex" xmlns:w16cid="http://schemas.microsoft.com/office/word/2016/wordml/cid" xmlns:w16="http://schemas.microsoft.com/office/word/2018/wordml" xmlns:w16sdtdh="http://schemas.microsoft.com/office/word/2020/wordml/sdtdatahash" xmlns:w16se="http://schemas.microsoft.com/office/word/2015/wordml/symex" xmlns:wpg="http://schemas.microsoft.com/office/word/2010/wordprocessingGroup" xmlns:wpi="http://schemas.microsoft.com/office/word/2010/wordprocessingInk" xmlns:wne="http://schemas.microsoft.com/office/word/2006/wordml" xmlns:wps="http://schemas.microsoft.com/office/word/2010/wordprocessingShape" mc:Ignorable="w14 w15 w16se w16cid w16 w16cex w16sdtdh wp14">
+<w:document xmlns:wpc="http://schemas.microsoft.com/office/word/2010/wordprocessingCanvas" xmlns:cx="http://schemas.microsoft.com/office/drawing/2014/chartex" xmlns:cx1="http://schemas.microsoft.com/office/drawing/2015/9/8/chartex" xmlns:cx2="http://schemas.microsoft.com/office/drawing/2015/10/21/chartex" xmlns:cx3="http://schemas.microsoft.com/office/drawing/2016/5/9/chartex" xmlns:cx4="http://schemas.microsoft.com/office/drawing/2016/5/10/chartex" xmlns:cx5="http://schemas.microsoft.com/office/drawing/2016/5/11/chartex" xmlns:cx6="http://schemas.microsoft.com/office/drawing/2016/5/12/chartex" xmlns:cx7="http://schemas.microsoft.com/office/drawing/2016/5/13/chartex" xmlns:cx8="http://schemas.microsoft.com/office/drawing/2016/5/14/chartex" xmlns:mc="http://schemas.openxmlformats.org/markup-compatibility/2006" xmlns:aink="http://schemas.microsoft.com/office/drawing/2016/ink" xmlns:am3d="http://schemas.microsoft.com/office/drawing/2017/model3d" xmlns:o="urn:schemas-microsoft-com:office:office" xmlns:oel="http://schemas.microsoft.com/office/2019/extlst" xmlns:r="http://schemas.openxmlformats.org/officeDocument/2006/relationships" xmlns:m="http://schemas.openxmlformats.org/officeDocument/2006/math" xmlns:v="urn:schemas-microsoft-com:vml" xmlns:wp14="http://schemas.microsoft.com/office/word/2010/wordprocessingDrawing" xmlns:wp="http://schemas.openxmlformats.org/drawingml/2006/wordprocessingDrawing" xmlns:w10="urn:schemas-microsoft-com:office:word" xmlns:w="http://schemas.openxmlformats.org/wordprocessingml/2006/main" xmlns:w14="http://schemas.microsoft.com/office/word/2010/wordml" xmlns:w15="http://schemas.microsoft.com/office/word/2012/wordml" xmlns:w16cex="http://schemas.microsoft.com/office/word/2018/wordml/cex" xmlns:w16cid="http://schemas.microsoft.com/office/word/2016/wordml/cid" xmlns:w16="http://schemas.microsoft.com/office/word/2018/wordml" xmlns:w16du="http://schemas.microsoft.com/office/word/2023/wordml/word16du" xmlns:w16sdtdh="http://schemas.microsoft.com/office/word/2020/wordml/sdtdatahash" xmlns:w16se="http://schemas.microsoft.com/office/word/2015/wordml/symex" xmlns:wpg="http://schemas.microsoft.com/office/word/2010/wordprocessingGroup" xmlns:wpi="http://schemas.microsoft.com/office/word/2010/wordprocessingInk" xmlns:wne="http://schemas.microsoft.com/office/word/2006/wordml" xmlns:wps="http://schemas.microsoft.com/office/word/2010/wordprocessingShape" mc:Ignorable="w14 w15 w16se w16cid w16 w16cex w16sdtdh w16du wp14">
   <w:body>
     <w:p>
       <w:pPr>
@@ -323,7 +323,7 @@
 </file>
 
 <file path=word/endnotes.xml><?xml version="1.0" encoding="utf-8"?>
-<w:endnotes xmlns:wpc="http://schemas.microsoft.com/office/word/2010/wordprocessingCanvas" xmlns:cx="http://schemas.microsoft.com/office/drawing/2014/chartex" xmlns:cx1="http://schemas.microsoft.com/office/drawing/2015/9/8/chartex" xmlns:cx2="http://schemas.microsoft.com/office/drawing/2015/10/21/chartex" xmlns:cx3="http://schemas.microsoft.com/office/drawing/2016/5/9/chartex" xmlns:cx4="http://schemas.microsoft.com/office/drawing/2016/5/10/chartex" xmlns:cx5="http://schemas.microsoft.com/office/drawing/2016/5/11/chartex" xmlns:cx6="http://schemas.microsoft.com/office/drawing/2016/5/12/chartex" xmlns:cx7="http://schemas.microsoft.com/office/drawing/2016/5/13/chartex" xmlns:cx8="http://schemas.microsoft.com/office/drawing/2016/5/14/chartex" xmlns:mc="http://schemas.openxmlformats.org/markup-compatibility/2006" xmlns:aink="http://schemas.microsoft.com/office/drawing/2016/ink" xmlns:am3d="http://schemas.microsoft.com/office/drawing/2017/model3d" xmlns:o="urn:schemas-microsoft-com:office:office" xmlns:oel="http://schemas.microsoft.com/office/2019/extlst" xmlns:r="http://schemas.openxmlformats.org/officeDocument/2006/relationships" xmlns:m="http://schemas.openxmlformats.org/officeDocument/2006/math" xmlns:v="urn:schemas-microsoft-com:vml" xmlns:wp14="http://schemas.microsoft.com/office/word/2010/wordprocessingDrawing" xmlns:wp="http://schemas.openxmlformats.org/drawingml/2006/wordprocessingDrawing" xmlns:w10="urn:schemas-microsoft-com:office:word" xmlns:w="http://schemas.openxmlformats.org/wordprocessingml/2006/main" xmlns:w14="http://schemas.microsoft.com/office/word/2010/wordml" xmlns:w15="http://schemas.microsoft.com/office/word/2012/wordml" xmlns:w16cex="http://schemas.microsoft.com/office/word/2018/wordml/cex" xmlns:w16cid="http://schemas.microsoft.com/office/word/2016/wordml/cid" xmlns:w16="http://schemas.microsoft.com/office/word/2018/wordml" xmlns:w16sdtdh="http://schemas.microsoft.com/office/word/2020/wordml/sdtdatahash" xmlns:w16se="http://schemas.microsoft.com/office/word/2015/wordml/symex" xmlns:wpg="http://schemas.microsoft.com/office/word/2010/wordprocessingGroup" xmlns:wpi="http://schemas.microsoft.com/office/word/2010/wordprocessingInk" xmlns:wne="http://schemas.microsoft.com/office/word/2006/wordml" xmlns:wps="http://schemas.microsoft.com/office/word/2010/wordprocessingShape" mc:Ignorable="w14 w15 w16se w16cid w16 w16cex w16sdtdh wp14">
+<w:endnotes xmlns:wpc="http://schemas.microsoft.com/office/word/2010/wordprocessingCanvas" xmlns:cx="http://schemas.microsoft.com/office/drawing/2014/chartex" xmlns:cx1="http://schemas.microsoft.com/office/drawing/2015/9/8/chartex" xmlns:cx2="http://schemas.microsoft.com/office/drawing/2015/10/21/chartex" xmlns:cx3="http://schemas.microsoft.com/office/drawing/2016/5/9/chartex" xmlns:cx4="http://schemas.microsoft.com/office/drawing/2016/5/10/chartex" xmlns:cx5="http://schemas.microsoft.com/office/drawing/2016/5/11/chartex" xmlns:cx6="http://schemas.microsoft.com/office/drawing/2016/5/12/chartex" xmlns:cx7="http://schemas.microsoft.com/office/drawing/2016/5/13/chartex" xmlns:cx8="http://schemas.microsoft.com/office/drawing/2016/5/14/chartex" xmlns:mc="http://schemas.openxmlformats.org/markup-compatibility/2006" xmlns:aink="http://schemas.microsoft.com/office/drawing/2016/ink" xmlns:am3d="http://schemas.microsoft.com/office/drawing/2017/model3d" xmlns:o="urn:schemas-microsoft-com:office:office" xmlns:oel="http://schemas.microsoft.com/office/2019/extlst" xmlns:r="http://schemas.openxmlformats.org/officeDocument/2006/relationships" xmlns:m="http://schemas.openxmlformats.org/officeDocument/2006/math" xmlns:v="urn:schemas-microsoft-com:vml" xmlns:wp14="http://schemas.microsoft.com/office/word/2010/wordprocessingDrawing" xmlns:wp="http://schemas.openxmlformats.org/drawingml/2006/wordprocessingDrawing" xmlns:w10="urn:schemas-microsoft-com:office:word" xmlns:w="http://schemas.openxmlformats.org/wordprocessingml/2006/main" xmlns:w14="http://schemas.microsoft.com/office/word/2010/wordml" xmlns:w15="http://schemas.microsoft.com/office/word/2012/wordml" xmlns:w16cex="http://schemas.microsoft.com/office/word/2018/wordml/cex" xmlns:w16cid="http://schemas.microsoft.com/office/word/2016/wordml/cid" xmlns:w16="http://schemas.microsoft.com/office/word/2018/wordml" xmlns:w16du="http://schemas.microsoft.com/office/word/2023/wordml/word16du" xmlns:w16sdtdh="http://schemas.microsoft.com/office/word/2020/wordml/sdtdatahash" xmlns:w16se="http://schemas.microsoft.com/office/word/2015/wordml/symex" xmlns:wpg="http://schemas.microsoft.com/office/word/2010/wordprocessingGroup" xmlns:wpi="http://schemas.microsoft.com/office/word/2010/wordprocessingInk" xmlns:wne="http://schemas.microsoft.com/office/word/2006/wordml" xmlns:wps="http://schemas.microsoft.com/office/word/2010/wordprocessingShape" mc:Ignorable="w14 w15 w16se w16cid w16 w16cex w16sdtdh w16du wp14">
   <w:endnote w:type="separator" w:id="-1">
     <w:p>
       <w:pPr>
@@ -348,7 +348,7 @@
 </file>
 
 <file path=word/footer1.xml><?xml version="1.0" encoding="utf-8"?>
-<w:ftr xmlns:wpc="http://schemas.microsoft.com/office/word/2010/wordprocessingCanvas" xmlns:cx="http://schemas.microsoft.com/office/drawing/2014/chartex" xmlns:cx1="http://schemas.microsoft.com/office/drawing/2015/9/8/chartex" xmlns:cx2="http://schemas.microsoft.com/office/drawing/2015/10/21/chartex" xmlns:cx3="http://schemas.microsoft.com/office/drawing/2016/5/9/chartex" xmlns:cx4="http://schemas.microsoft.com/office/drawing/2016/5/10/chartex" xmlns:cx5="http://schemas.microsoft.com/office/drawing/2016/5/11/chartex" xmlns:cx6="http://schemas.microsoft.com/office/drawing/2016/5/12/chartex" xmlns:cx7="http://schemas.microsoft.com/office/drawing/2016/5/13/chartex" xmlns:cx8="http://schemas.microsoft.com/office/drawing/2016/5/14/chartex" xmlns:mc="http://schemas.openxmlformats.org/markup-compatibility/2006" xmlns:aink="http://schemas.microsoft.com/office/drawing/2016/ink" xmlns:am3d="http://schemas.microsoft.com/office/drawing/2017/model3d" xmlns:o="urn:schemas-microsoft-com:office:office" xmlns:oel="http://schemas.microsoft.com/office/2019/extlst" xmlns:r="http://schemas.openxmlformats.org/officeDocument/2006/relationships" xmlns:m="http://schemas.openxmlformats.org/officeDocument/2006/math" xmlns:v="urn:schemas-microsoft-com:vml" xmlns:wp14="http://schemas.microsoft.com/office/word/2010/wordprocessingDrawing" xmlns:wp="http://schemas.openxmlformats.org/drawingml/2006/wordprocessingDrawing" xmlns:w10="urn:schemas-microsoft-com:office:word" xmlns:w="http://schemas.openxmlformats.org/wordprocessingml/2006/main" xmlns:w14="http://schemas.microsoft.com/office/word/2010/wordml" xmlns:w15="http://schemas.microsoft.com/office/word/2012/wordml" xmlns:w16cex="http://schemas.microsoft.com/office/word/2018/wordml/cex" xmlns:w16cid="http://schemas.microsoft.com/office/word/2016/wordml/cid" xmlns:w16="http://schemas.microsoft.com/office/word/2018/wordml" xmlns:w16sdtdh="http://schemas.microsoft.com/office/word/2020/wordml/sdtdatahash" xmlns:w16se="http://schemas.microsoft.com/office/word/2015/wordml/symex" xmlns:wpg="http://schemas.microsoft.com/office/word/2010/wordprocessingGroup" xmlns:wpi="http://schemas.microsoft.com/office/word/2010/wordprocessingInk" xmlns:wne="http://schemas.microsoft.com/office/word/2006/wordml" xmlns:wps="http://schemas.microsoft.com/office/word/2010/wordprocessingShape" mc:Ignorable="w14 w15 w16se w16cid w16 w16cex w16sdtdh wp14">
+<w:ftr xmlns:wpc="http://schemas.microsoft.com/office/word/2010/wordprocessingCanvas" xmlns:cx="http://schemas.microsoft.com/office/drawing/2014/chartex" xmlns:cx1="http://schemas.microsoft.com/office/drawing/2015/9/8/chartex" xmlns:cx2="http://schemas.microsoft.com/office/drawing/2015/10/21/chartex" xmlns:cx3="http://schemas.microsoft.com/office/drawing/2016/5/9/chartex" xmlns:cx4="http://schemas.microsoft.com/office/drawing/2016/5/10/chartex" xmlns:cx5="http://schemas.microsoft.com/office/drawing/2016/5/11/chartex" xmlns:cx6="http://schemas.microsoft.com/office/drawing/2016/5/12/chartex" xmlns:cx7="http://schemas.microsoft.com/office/drawing/2016/5/13/chartex" xmlns:cx8="http://schemas.microsoft.com/office/drawing/2016/5/14/chartex" xmlns:mc="http://schemas.openxmlformats.org/markup-compatibility/2006" xmlns:aink="http://schemas.microsoft.com/office/drawing/2016/ink" xmlns:am3d="http://schemas.microsoft.com/office/drawing/2017/model3d" xmlns:o="urn:schemas-microsoft-com:office:office" xmlns:oel="http://schemas.microsoft.com/office/2019/extlst" xmlns:r="http://schemas.openxmlformats.org/officeDocument/2006/relationships" xmlns:m="http://schemas.openxmlformats.org/officeDocument/2006/math" xmlns:v="urn:schemas-microsoft-com:vml" xmlns:wp14="http://schemas.microsoft.com/office/word/2010/wordprocessingDrawing" xmlns:wp="http://schemas.openxmlformats.org/drawingml/2006/wordprocessingDrawing" xmlns:w10="urn:schemas-microsoft-com:office:word" xmlns:w="http://schemas.openxmlformats.org/wordprocessingml/2006/main" xmlns:w14="http://schemas.microsoft.com/office/word/2010/wordml" xmlns:w15="http://schemas.microsoft.com/office/word/2012/wordml" xmlns:w16cex="http://schemas.microsoft.com/office/word/2018/wordml/cex" xmlns:w16cid="http://schemas.microsoft.com/office/word/2016/wordml/cid" xmlns:w16="http://schemas.microsoft.com/office/word/2018/wordml" xmlns:w16du="http://schemas.microsoft.com/office/word/2023/wordml/word16du" xmlns:w16sdtdh="http://schemas.microsoft.com/office/word/2020/wordml/sdtdatahash" xmlns:w16se="http://schemas.microsoft.com/office/word/2015/wordml/symex" xmlns:wpg="http://schemas.microsoft.com/office/word/2010/wordprocessingGroup" xmlns:wpi="http://schemas.microsoft.com/office/word/2010/wordprocessingInk" xmlns:wne="http://schemas.microsoft.com/office/word/2006/wordml" xmlns:wps="http://schemas.microsoft.com/office/word/2010/wordprocessingShape" mc:Ignorable="w14 w15 w16se w16cid w16 w16cex w16sdtdh w16du wp14">
   <w:p>
     <w:pPr>
       <w:pStyle w:val="Footer"/>
@@ -358,7 +358,7 @@
 </file>
 
 <file path=word/footer2.xml><?xml version="1.0" encoding="utf-8"?>
-<w:ftr xmlns:wpc="http://schemas.microsoft.com/office/word/2010/wordprocessingCanvas" xmlns:cx="http://schemas.microsoft.com/office/drawing/2014/chartex" xmlns:cx1="http://schemas.microsoft.com/office/drawing/2015/9/8/chartex" xmlns:cx2="http://schemas.microsoft.com/office/drawing/2015/10/21/chartex" xmlns:cx3="http://schemas.microsoft.com/office/drawing/2016/5/9/chartex" xmlns:cx4="http://schemas.microsoft.com/office/drawing/2016/5/10/chartex" xmlns:cx5="http://schemas.microsoft.com/office/drawing/2016/5/11/chartex" xmlns:cx6="http://schemas.microsoft.com/office/drawing/2016/5/12/chartex" xmlns:cx7="http://schemas.microsoft.com/office/drawing/2016/5/13/chartex" xmlns:cx8="http://schemas.microsoft.com/office/drawing/2016/5/14/chartex" xmlns:mc="http://schemas.openxmlformats.org/markup-compatibility/2006" xmlns:aink="http://schemas.microsoft.com/office/drawing/2016/ink" xmlns:am3d="http://schemas.microsoft.com/office/drawing/2017/model3d" xmlns:o="urn:schemas-microsoft-com:office:office" xmlns:oel="http://schemas.microsoft.com/office/2019/extlst" xmlns:r="http://schemas.openxmlformats.org/officeDocument/2006/relationships" xmlns:m="http://schemas.openxmlformats.org/officeDocument/2006/math" xmlns:v="urn:schemas-microsoft-com:vml" xmlns:wp14="http://schemas.microsoft.com/office/word/2010/wordprocessingDrawing" xmlns:wp="http://schemas.openxmlformats.org/drawingml/2006/wordprocessingDrawing" xmlns:w10="urn:schemas-microsoft-com:office:word" xmlns:w="http://schemas.openxmlformats.org/wordprocessingml/2006/main" xmlns:w14="http://schemas.microsoft.com/office/word/2010/wordml" xmlns:w15="http://schemas.microsoft.com/office/word/2012/wordml" xmlns:w16cex="http://schemas.microsoft.com/office/word/2018/wordml/cex" xmlns:w16cid="http://schemas.microsoft.com/office/word/2016/wordml/cid" xmlns:w16="http://schemas.microsoft.com/office/word/2018/wordml" xmlns:w16sdtdh="http://schemas.microsoft.com/office/word/2020/wordml/sdtdatahash" xmlns:w16se="http://schemas.microsoft.com/office/word/2015/wordml/symex" xmlns:wpg="http://schemas.microsoft.com/office/word/2010/wordprocessingGroup" xmlns:wpi="http://schemas.microsoft.com/office/word/2010/wordprocessingInk" xmlns:wne="http://schemas.microsoft.com/office/word/2006/wordml" xmlns:wps="http://schemas.microsoft.com/office/word/2010/wordprocessingShape" mc:Ignorable="w14 w15 w16se w16cid w16 w16cex w16sdtdh wp14">
+<w:ftr xmlns:wpc="http://schemas.microsoft.com/office/word/2010/wordprocessingCanvas" xmlns:cx="http://schemas.microsoft.com/office/drawing/2014/chartex" xmlns:cx1="http://schemas.microsoft.com/office/drawing/2015/9/8/chartex" xmlns:cx2="http://schemas.microsoft.com/office/drawing/2015/10/21/chartex" xmlns:cx3="http://schemas.microsoft.com/office/drawing/2016/5/9/chartex" xmlns:cx4="http://schemas.microsoft.com/office/drawing/2016/5/10/chartex" xmlns:cx5="http://schemas.microsoft.com/office/drawing/2016/5/11/chartex" xmlns:cx6="http://schemas.microsoft.com/office/drawing/2016/5/12/chartex" xmlns:cx7="http://schemas.microsoft.com/office/drawing/2016/5/13/chartex" xmlns:cx8="http://schemas.microsoft.com/office/drawing/2016/5/14/chartex" xmlns:mc="http://schemas.openxmlformats.org/markup-compatibility/2006" xmlns:aink="http://schemas.microsoft.com/office/drawing/2016/ink" xmlns:am3d="http://schemas.microsoft.com/office/drawing/2017/model3d" xmlns:o="urn:schemas-microsoft-com:office:office" xmlns:oel="http://schemas.microsoft.com/office/2019/extlst" xmlns:r="http://schemas.openxmlformats.org/officeDocument/2006/relationships" xmlns:m="http://schemas.openxmlformats.org/officeDocument/2006/math" xmlns:v="urn:schemas-microsoft-com:vml" xmlns:wp14="http://schemas.microsoft.com/office/word/2010/wordprocessingDrawing" xmlns:wp="http://schemas.openxmlformats.org/drawingml/2006/wordprocessingDrawing" xmlns:w10="urn:schemas-microsoft-com:office:word" xmlns:w="http://schemas.openxmlformats.org/wordprocessingml/2006/main" xmlns:w14="http://schemas.microsoft.com/office/word/2010/wordml" xmlns:w15="http://schemas.microsoft.com/office/word/2012/wordml" xmlns:w16cex="http://schemas.microsoft.com/office/word/2018/wordml/cex" xmlns:w16cid="http://schemas.microsoft.com/office/word/2016/wordml/cid" xmlns:w16="http://schemas.microsoft.com/office/word/2018/wordml" xmlns:w16du="http://schemas.microsoft.com/office/word/2023/wordml/word16du" xmlns:w16sdtdh="http://schemas.microsoft.com/office/word/2020/wordml/sdtdatahash" xmlns:w16se="http://schemas.microsoft.com/office/word/2015/wordml/symex" xmlns:wpg="http://schemas.microsoft.com/office/word/2010/wordprocessingGroup" xmlns:wpi="http://schemas.microsoft.com/office/word/2010/wordprocessingInk" xmlns:wne="http://schemas.microsoft.com/office/word/2006/wordml" xmlns:wps="http://schemas.microsoft.com/office/word/2010/wordprocessingShape" mc:Ignorable="w14 w15 w16se w16cid w16 w16cex w16sdtdh w16du wp14">
   <w:p>
     <w:pPr>
       <w:pStyle w:val="Footer"/>
@@ -368,7 +368,7 @@
 </file>
 
 <file path=word/footer3.xml><?xml version="1.0" encoding="utf-8"?>
-<w:ftr xmlns:wpc="http://schemas.microsoft.com/office/word/2010/wordprocessingCanvas" xmlns:cx="http://schemas.microsoft.com/office/drawing/2014/chartex" xmlns:cx1="http://schemas.microsoft.com/office/drawing/2015/9/8/chartex" xmlns:cx2="http://schemas.microsoft.com/office/drawing/2015/10/21/chartex" xmlns:cx3="http://schemas.microsoft.com/office/drawing/2016/5/9/chartex" xmlns:cx4="http://schemas.microsoft.com/office/drawing/2016/5/10/chartex" xmlns:cx5="http://schemas.microsoft.com/office/drawing/2016/5/11/chartex" xmlns:cx6="http://schemas.microsoft.com/office/drawing/2016/5/12/chartex" xmlns:cx7="http://schemas.microsoft.com/office/drawing/2016/5/13/chartex" xmlns:cx8="http://schemas.microsoft.com/office/drawing/2016/5/14/chartex" xmlns:mc="http://schemas.openxmlformats.org/markup-compatibility/2006" xmlns:aink="http://schemas.microsoft.com/office/drawing/2016/ink" xmlns:am3d="http://schemas.microsoft.com/office/drawing/2017/model3d" xmlns:o="urn:schemas-microsoft-com:office:office" xmlns:oel="http://schemas.microsoft.com/office/2019/extlst" xmlns:r="http://schemas.openxmlformats.org/officeDocument/2006/relationships" xmlns:m="http://schemas.openxmlformats.org/officeDocument/2006/math" xmlns:v="urn:schemas-microsoft-com:vml" xmlns:wp14="http://schemas.microsoft.com/office/word/2010/wordprocessingDrawing" xmlns:wp="http://schemas.openxmlformats.org/drawingml/2006/wordprocessingDrawing" xmlns:w10="urn:schemas-microsoft-com:office:word" xmlns:w="http://schemas.openxmlformats.org/wordprocessingml/2006/main" xmlns:w14="http://schemas.microsoft.com/office/word/2010/wordml" xmlns:w15="http://schemas.microsoft.com/office/word/2012/wordml" xmlns:w16cex="http://schemas.microsoft.com/office/word/2018/wordml/cex" xmlns:w16cid="http://schemas.microsoft.com/office/word/2016/wordml/cid" xmlns:w16="http://schemas.microsoft.com/office/word/2018/wordml" xmlns:w16sdtdh="http://schemas.microsoft.com/office/word/2020/wordml/sdtdatahash" xmlns:w16se="http://schemas.microsoft.com/office/word/2015/wordml/symex" xmlns:wpg="http://schemas.microsoft.com/office/word/2010/wordprocessingGroup" xmlns:wpi="http://schemas.microsoft.com/office/word/2010/wordprocessingInk" xmlns:wne="http://schemas.microsoft.com/office/word/2006/wordml" xmlns:wps="http://schemas.microsoft.com/office/word/2010/wordprocessingShape" mc:Ignorable="w14 w15 w16se w16cid w16 w16cex w16sdtdh wp14">
+<w:ftr xmlns:wpc="http://schemas.microsoft.com/office/word/2010/wordprocessingCanvas" xmlns:cx="http://schemas.microsoft.com/office/drawing/2014/chartex" xmlns:cx1="http://schemas.microsoft.com/office/drawing/2015/9/8/chartex" xmlns:cx2="http://schemas.microsoft.com/office/drawing/2015/10/21/chartex" xmlns:cx3="http://schemas.microsoft.com/office/drawing/2016/5/9/chartex" xmlns:cx4="http://schemas.microsoft.com/office/drawing/2016/5/10/chartex" xmlns:cx5="http://schemas.microsoft.com/office/drawing/2016/5/11/chartex" xmlns:cx6="http://schemas.microsoft.com/office/drawing/2016/5/12/chartex" xmlns:cx7="http://schemas.microsoft.com/office/drawing/2016/5/13/chartex" xmlns:cx8="http://schemas.microsoft.com/office/drawing/2016/5/14/chartex" xmlns:mc="http://schemas.openxmlformats.org/markup-compatibility/2006" xmlns:aink="http://schemas.microsoft.com/office/drawing/2016/ink" xmlns:am3d="http://schemas.microsoft.com/office/drawing/2017/model3d" xmlns:o="urn:schemas-microsoft-com:office:office" xmlns:oel="http://schemas.microsoft.com/office/2019/extlst" xmlns:r="http://schemas.openxmlformats.org/officeDocument/2006/relationships" xmlns:m="http://schemas.openxmlformats.org/officeDocument/2006/math" xmlns:v="urn:schemas-microsoft-com:vml" xmlns:wp14="http://schemas.microsoft.com/office/word/2010/wordprocessingDrawing" xmlns:wp="http://schemas.openxmlformats.org/drawingml/2006/wordprocessingDrawing" xmlns:w10="urn:schemas-microsoft-com:office:word" xmlns:w="http://schemas.openxmlformats.org/wordprocessingml/2006/main" xmlns:w14="http://schemas.microsoft.com/office/word/2010/wordml" xmlns:w15="http://schemas.microsoft.com/office/word/2012/wordml" xmlns:w16cex="http://schemas.microsoft.com/office/word/2018/wordml/cex" xmlns:w16cid="http://schemas.microsoft.com/office/word/2016/wordml/cid" xmlns:w16="http://schemas.microsoft.com/office/word/2018/wordml" xmlns:w16du="http://schemas.microsoft.com/office/word/2023/wordml/word16du" xmlns:w16sdtdh="http://schemas.microsoft.com/office/word/2020/wordml/sdtdatahash" xmlns:w16se="http://schemas.microsoft.com/office/word/2015/wordml/symex" xmlns:wpg="http://schemas.microsoft.com/office/word/2010/wordprocessingGroup" xmlns:wpi="http://schemas.microsoft.com/office/word/2010/wordprocessingInk" xmlns:wne="http://schemas.microsoft.com/office/word/2006/wordml" xmlns:wps="http://schemas.microsoft.com/office/word/2010/wordprocessingShape" mc:Ignorable="w14 w15 w16se w16cid w16 w16cex w16sdtdh w16du wp14">
   <w:p>
     <w:pPr>
       <w:pStyle w:val="Footer"/>
@@ -378,7 +378,7 @@
 </file>
 
 <file path=word/footnotes.xml><?xml version="1.0" encoding="utf-8"?>
-<w:footnotes xmlns:wpc="http://schemas.microsoft.com/office/word/2010/wordprocessingCanvas" xmlns:cx="http://schemas.microsoft.com/office/drawing/2014/chartex" xmlns:cx1="http://schemas.microsoft.com/office/drawing/2015/9/8/chartex" xmlns:cx2="http://schemas.microsoft.com/office/drawing/2015/10/21/chartex" xmlns:cx3="http://schemas.microsoft.com/office/drawing/2016/5/9/chartex" xmlns:cx4="http://schemas.microsoft.com/office/drawing/2016/5/10/chartex" xmlns:cx5="http://schemas.microsoft.com/office/drawing/2016/5/11/chartex" xmlns:cx6="http://schemas.microsoft.com/office/drawing/2016/5/12/chartex" xmlns:cx7="http://schemas.microsoft.com/office/drawing/2016/5/13/chartex" xmlns:cx8="http://schemas.microsoft.com/office/drawing/2016/5/14/chartex" xmlns:mc="http://schemas.openxmlformats.org/markup-compatibility/2006" xmlns:aink="http://schemas.microsoft.com/office/drawing/2016/ink" xmlns:am3d="http://schemas.microsoft.com/office/drawing/2017/model3d" xmlns:o="urn:schemas-microsoft-com:office:office" xmlns:oel="http://schemas.microsoft.com/office/2019/extlst" xmlns:r="http://schemas.openxmlformats.org/officeDocument/2006/relationships" xmlns:m="http://schemas.openxmlformats.org/officeDocument/2006/math" xmlns:v="urn:schemas-microsoft-com:vml" xmlns:wp14="http://schemas.microsoft.com/office/word/2010/wordprocessingDrawing" xmlns:wp="http://schemas.openxmlformats.org/drawingml/2006/wordprocessingDrawing" xmlns:w10="urn:schemas-microsoft-com:office:word" xmlns:w="http://schemas.openxmlformats.org/wordprocessingml/2006/main" xmlns:w14="http://schemas.microsoft.com/office/word/2010/wordml" xmlns:w15="http://schemas.microsoft.com/office/word/2012/wordml" xmlns:w16cex="http://schemas.microsoft.com/office/word/2018/wordml/cex" xmlns:w16cid="http://schemas.microsoft.com/office/word/2016/wordml/cid" xmlns:w16="http://schemas.microsoft.com/office/word/2018/wordml" xmlns:w16sdtdh="http://schemas.microsoft.com/office/word/2020/wordml/sdtdatahash" xmlns:w16se="http://schemas.microsoft.com/office/word/2015/wordml/symex" xmlns:wpg="http://schemas.microsoft.com/office/word/2010/wordprocessingGroup" xmlns:wpi="http://schemas.microsoft.com/office/word/2010/wordprocessingInk" xmlns:wne="http://schemas.microsoft.com/office/word/2006/wordml" xmlns:wps="http://schemas.microsoft.com/office/word/2010/wordprocessingShape" mc:Ignorable="w14 w15 w16se w16cid w16 w16cex w16sdtdh wp14">
+<w:footnotes xmlns:wpc="http://schemas.microsoft.com/office/word/2010/wordprocessingCanvas" xmlns:cx="http://schemas.microsoft.com/office/drawing/2014/chartex" xmlns:cx1="http://schemas.microsoft.com/office/drawing/2015/9/8/chartex" xmlns:cx2="http://schemas.microsoft.com/office/drawing/2015/10/21/chartex" xmlns:cx3="http://schemas.microsoft.com/office/drawing/2016/5/9/chartex" xmlns:cx4="http://schemas.microsoft.com/office/drawing/2016/5/10/chartex" xmlns:cx5="http://schemas.microsoft.com/office/drawing/2016/5/11/chartex" xmlns:cx6="http://schemas.microsoft.com/office/drawing/2016/5/12/chartex" xmlns:cx7="http://schemas.microsoft.com/office/drawing/2016/5/13/chartex" xmlns:cx8="http://schemas.microsoft.com/office/drawing/2016/5/14/chartex" xmlns:mc="http://schemas.openxmlformats.org/markup-compatibility/2006" xmlns:aink="http://schemas.microsoft.com/office/drawing/2016/ink" xmlns:am3d="http://schemas.microsoft.com/office/drawing/2017/model3d" xmlns:o="urn:schemas-microsoft-com:office:office" xmlns:oel="http://schemas.microsoft.com/office/2019/extlst" xmlns:r="http://schemas.openxmlformats.org/officeDocument/2006/relationships" xmlns:m="http://schemas.openxmlformats.org/officeDocument/2006/math" xmlns:v="urn:schemas-microsoft-com:vml" xmlns:wp14="http://schemas.microsoft.com/office/word/2010/wordprocessingDrawing" xmlns:wp="http://schemas.openxmlformats.org/drawingml/2006/wordprocessingDrawing" xmlns:w10="urn:schemas-microsoft-com:office:word" xmlns:w="http://schemas.openxmlformats.org/wordprocessingml/2006/main" xmlns:w14="http://schemas.microsoft.com/office/word/2010/wordml" xmlns:w15="http://schemas.microsoft.com/office/word/2012/wordml" xmlns:w16cex="http://schemas.microsoft.com/office/word/2018/wordml/cex" xmlns:w16cid="http://schemas.microsoft.com/office/word/2016/wordml/cid" xmlns:w16="http://schemas.microsoft.com/office/word/2018/wordml" xmlns:w16du="http://schemas.microsoft.com/office/word/2023/wordml/word16du" xmlns:w16sdtdh="http://schemas.microsoft.com/office/word/2020/wordml/sdtdatahash" xmlns:w16se="http://schemas.microsoft.com/office/word/2015/wordml/symex" xmlns:wpg="http://schemas.microsoft.com/office/word/2010/wordprocessingGroup" xmlns:wpi="http://schemas.microsoft.com/office/word/2010/wordprocessingInk" xmlns:wne="http://schemas.microsoft.com/office/word/2006/wordml" xmlns:wps="http://schemas.microsoft.com/office/word/2010/wordprocessingShape" mc:Ignorable="w14 w15 w16se w16cid w16 w16cex w16sdtdh w16du wp14">
   <w:footnote w:type="separator" w:id="-1">
     <w:p>
       <w:r>
@@ -413,7 +413,7 @@
 </file>
 
 <file path=word/header1.xml><?xml version="1.0" encoding="utf-8"?>
-<w:hdr xmlns:wpc="http://schemas.microsoft.com/office/word/2010/wordprocessingCanvas" xmlns:cx="http://schemas.microsoft.com/office/drawing/2014/chartex" xmlns:cx1="http://schemas.microsoft.com/office/drawing/2015/9/8/chartex" xmlns:cx2="http://schemas.microsoft.com/office/drawing/2015/10/21/chartex" xmlns:cx3="http://schemas.microsoft.com/office/drawing/2016/5/9/chartex" xmlns:cx4="http://schemas.microsoft.com/office/drawing/2016/5/10/chartex" xmlns:cx5="http://schemas.microsoft.com/office/drawing/2016/5/11/chartex" xmlns:cx6="http://schemas.microsoft.com/office/drawing/2016/5/12/chartex" xmlns:cx7="http://schemas.microsoft.com/office/drawing/2016/5/13/chartex" xmlns:cx8="http://schemas.microsoft.com/office/drawing/2016/5/14/chartex" xmlns:mc="http://schemas.openxmlformats.org/markup-compatibility/2006" xmlns:aink="http://schemas.microsoft.com/office/drawing/2016/ink" xmlns:am3d="http://schemas.microsoft.com/office/drawing/2017/model3d" xmlns:o="urn:schemas-microsoft-com:office:office" xmlns:oel="http://schemas.microsoft.com/office/2019/extlst" xmlns:r="http://schemas.openxmlformats.org/officeDocument/2006/relationships" xmlns:m="http://schemas.openxmlformats.org/officeDocument/2006/math" xmlns:v="urn:schemas-microsoft-com:vml" xmlns:wp14="http://schemas.microsoft.com/office/word/2010/wordprocessingDrawing" xmlns:wp="http://schemas.openxmlformats.org/drawingml/2006/wordprocessingDrawing" xmlns:w10="urn:schemas-microsoft-com:office:word" xmlns:w="http://schemas.openxmlformats.org/wordprocessingml/2006/main" xmlns:w14="http://schemas.microsoft.com/office/word/2010/wordml" xmlns:w15="http://schemas.microsoft.com/office/word/2012/wordml" xmlns:w16cex="http://schemas.microsoft.com/office/word/2018/wordml/cex" xmlns:w16cid="http://schemas.microsoft.com/office/word/2016/wordml/cid" xmlns:w16="http://schemas.microsoft.com/office/word/2018/wordml" xmlns:w16sdtdh="http://schemas.microsoft.com/office/word/2020/wordml/sdtdatahash" xmlns:w16se="http://schemas.microsoft.com/office/word/2015/wordml/symex" xmlns:wpg="http://schemas.microsoft.com/office/word/2010/wordprocessingGroup" xmlns:wpi="http://schemas.microsoft.com/office/word/2010/wordprocessingInk" xmlns:wne="http://schemas.microsoft.com/office/word/2006/wordml" xmlns:wps="http://schemas.microsoft.com/office/word/2010/wordprocessingShape" mc:Ignorable="w14 w15 w16se w16cid w16 w16cex w16sdtdh wp14">
+<w:hdr xmlns:wpc="http://schemas.microsoft.com/office/word/2010/wordprocessingCanvas" xmlns:cx="http://schemas.microsoft.com/office/drawing/2014/chartex" xmlns:cx1="http://schemas.microsoft.com/office/drawing/2015/9/8/chartex" xmlns:cx2="http://schemas.microsoft.com/office/drawing/2015/10/21/chartex" xmlns:cx3="http://schemas.microsoft.com/office/drawing/2016/5/9/chartex" xmlns:cx4="http://schemas.microsoft.com/office/drawing/2016/5/10/chartex" xmlns:cx5="http://schemas.microsoft.com/office/drawing/2016/5/11/chartex" xmlns:cx6="http://schemas.microsoft.com/office/drawing/2016/5/12/chartex" xmlns:cx7="http://schemas.microsoft.com/office/drawing/2016/5/13/chartex" xmlns:cx8="http://schemas.microsoft.com/office/drawing/2016/5/14/chartex" xmlns:mc="http://schemas.openxmlformats.org/markup-compatibility/2006" xmlns:aink="http://schemas.microsoft.com/office/drawing/2016/ink" xmlns:am3d="http://schemas.microsoft.com/office/drawing/2017/model3d" xmlns:o="urn:schemas-microsoft-com:office:office" xmlns:oel="http://schemas.microsoft.com/office/2019/extlst" xmlns:r="http://schemas.openxmlformats.org/officeDocument/2006/relationships" xmlns:m="http://schemas.openxmlformats.org/officeDocument/2006/math" xmlns:v="urn:schemas-microsoft-com:vml" xmlns:wp14="http://schemas.microsoft.com/office/word/2010/wordprocessingDrawing" xmlns:wp="http://schemas.openxmlformats.org/drawingml/2006/wordprocessingDrawing" xmlns:w10="urn:schemas-microsoft-com:office:word" xmlns:w="http://schemas.openxmlformats.org/wordprocessingml/2006/main" xmlns:w14="http://schemas.microsoft.com/office/word/2010/wordml" xmlns:w15="http://schemas.microsoft.com/office/word/2012/wordml" xmlns:w16cex="http://schemas.microsoft.com/office/word/2018/wordml/cex" xmlns:w16cid="http://schemas.microsoft.com/office/word/2016/wordml/cid" xmlns:w16="http://schemas.microsoft.com/office/word/2018/wordml" xmlns:w16du="http://schemas.microsoft.com/office/word/2023/wordml/word16du" xmlns:w16sdtdh="http://schemas.microsoft.com/office/word/2020/wordml/sdtdatahash" xmlns:w16se="http://schemas.microsoft.com/office/word/2015/wordml/symex" xmlns:wpg="http://schemas.microsoft.com/office/word/2010/wordprocessingGroup" xmlns:wpi="http://schemas.microsoft.com/office/word/2010/wordprocessingInk" xmlns:wne="http://schemas.microsoft.com/office/word/2006/wordml" xmlns:wps="http://schemas.microsoft.com/office/word/2010/wordprocessingShape" mc:Ignorable="w14 w15 w16se w16cid w16 w16cex w16sdtdh w16du wp14">
   <w:p>
     <w:pPr>
       <w:pStyle w:val="Header"/>
@@ -423,64 +423,35 @@
 </file>
 
 <file path=word/header2.xml><?xml version="1.0" encoding="utf-8"?>
-<w:hdr xmlns:wpc="http://schemas.microsoft.com/office/word/2010/wordprocessingCanvas" xmlns:cx="http://schemas.microsoft.com/office/drawing/2014/chartex" xmlns:cx1="http://schemas.microsoft.com/office/drawing/2015/9/8/chartex" xmlns:cx2="http://schemas.microsoft.com/office/drawing/2015/10/21/chartex" xmlns:cx3="http://schemas.microsoft.com/office/drawing/2016/5/9/chartex" xmlns:cx4="http://schemas.microsoft.com/office/drawing/2016/5/10/chartex" xmlns:cx5="http://schemas.microsoft.com/office/drawing/2016/5/11/chartex" xmlns:cx6="http://schemas.microsoft.com/office/drawing/2016/5/12/chartex" xmlns:cx7="http://schemas.microsoft.com/office/drawing/2016/5/13/chartex" xmlns:cx8="http://schemas.microsoft.com/office/drawing/2016/5/14/chartex" xmlns:mc="http://schemas.openxmlformats.org/markup-compatibility/2006" xmlns:aink="http://schemas.microsoft.com/office/drawing/2016/ink" xmlns:am3d="http://schemas.microsoft.com/office/drawing/2017/model3d" xmlns:o="urn:schemas-microsoft-com:office:office" xmlns:oel="http://schemas.microsoft.com/office/2019/extlst" xmlns:r="http://schemas.openxmlformats.org/officeDocument/2006/relationships" xmlns:m="http://schemas.openxmlformats.org/officeDocument/2006/math" xmlns:v="urn:schemas-microsoft-com:vml" xmlns:wp14="http://schemas.microsoft.com/office/word/2010/wordprocessingDrawing" xmlns:wp="http://schemas.openxmlformats.org/drawingml/2006/wordprocessingDrawing" xmlns:w10="urn:schemas-microsoft-com:office:word" xmlns:w="http://schemas.openxmlformats.org/wordprocessingml/2006/main" xmlns:w14="http://schemas.microsoft.com/office/word/2010/wordml" xmlns:w15="http://schemas.microsoft.com/office/word/2012/wordml" xmlns:w16cex="http://schemas.microsoft.com/office/word/2018/wordml/cex" xmlns:w16cid="http://schemas.microsoft.com/office/word/2016/wordml/cid" xmlns:w16="http://schemas.microsoft.com/office/word/2018/wordml" xmlns:w16sdtdh="http://schemas.microsoft.com/office/word/2020/wordml/sdtdatahash" xmlns:w16se="http://schemas.microsoft.com/office/word/2015/wordml/symex" xmlns:wpg="http://schemas.microsoft.com/office/word/2010/wordprocessingGroup" xmlns:wpi="http://schemas.microsoft.com/office/word/2010/wordprocessingInk" xmlns:wne="http://schemas.microsoft.com/office/word/2006/wordml" xmlns:wps="http://schemas.microsoft.com/office/word/2010/wordprocessingShape" mc:Ignorable="w14 w15 w16se w16cid w16 w16cex w16sdtdh wp14">
+<w:hdr xmlns:wpc="http://schemas.microsoft.com/office/word/2010/wordprocessingCanvas" xmlns:cx="http://schemas.microsoft.com/office/drawing/2014/chartex" xmlns:cx1="http://schemas.microsoft.com/office/drawing/2015/9/8/chartex" xmlns:cx2="http://schemas.microsoft.com/office/drawing/2015/10/21/chartex" xmlns:cx3="http://schemas.microsoft.com/office/drawing/2016/5/9/chartex" xmlns:cx4="http://schemas.microsoft.com/office/drawing/2016/5/10/chartex" xmlns:cx5="http://schemas.microsoft.com/office/drawing/2016/5/11/chartex" xmlns:cx6="http://schemas.microsoft.com/office/drawing/2016/5/12/chartex" xmlns:cx7="http://schemas.microsoft.com/office/drawing/2016/5/13/chartex" xmlns:cx8="http://schemas.microsoft.com/office/drawing/2016/5/14/chartex" xmlns:mc="http://schemas.openxmlformats.org/markup-compatibility/2006" xmlns:aink="http://schemas.microsoft.com/office/drawing/2016/ink" xmlns:am3d="http://schemas.microsoft.com/office/drawing/2017/model3d" xmlns:o="urn:schemas-microsoft-com:office:office" xmlns:oel="http://schemas.microsoft.com/office/2019/extlst" xmlns:r="http://schemas.openxmlformats.org/officeDocument/2006/relationships" xmlns:m="http://schemas.openxmlformats.org/officeDocument/2006/math" xmlns:v="urn:schemas-microsoft-com:vml" xmlns:wp14="http://schemas.microsoft.com/office/word/2010/wordprocessingDrawing" xmlns:wp="http://schemas.openxmlformats.org/drawingml/2006/wordprocessingDrawing" xmlns:w10="urn:schemas-microsoft-com:office:word" xmlns:w="http://schemas.openxmlformats.org/wordprocessingml/2006/main" xmlns:w14="http://schemas.microsoft.com/office/word/2010/wordml" xmlns:w15="http://schemas.microsoft.com/office/word/2012/wordml" xmlns:w16cex="http://schemas.microsoft.com/office/word/2018/wordml/cex" xmlns:w16cid="http://schemas.microsoft.com/office/word/2016/wordml/cid" xmlns:w16="http://schemas.microsoft.com/office/word/2018/wordml" xmlns:w16du="http://schemas.microsoft.com/office/word/2023/wordml/word16du" xmlns:w16sdtdh="http://schemas.microsoft.com/office/word/2020/wordml/sdtdatahash" xmlns:w16se="http://schemas.microsoft.com/office/word/2015/wordml/symex" xmlns:wpg="http://schemas.microsoft.com/office/word/2010/wordprocessingGroup" xmlns:wpi="http://schemas.microsoft.com/office/word/2010/wordprocessingInk" xmlns:wne="http://schemas.microsoft.com/office/word/2006/wordml" xmlns:wps="http://schemas.microsoft.com/office/word/2010/wordprocessingShape" mc:Ignorable="w14 w15 w16se w16cid w16 w16cex w16sdtdh w16du wp14">
   <w:p>
     <w:pPr>
       <w:pStyle w:val="Header"/>
       <w:jc w:val="center"/>
+      <w:rPr>
+        <w:rFonts w:ascii="Bodoni 72 Oldstyle Book" w:hAnsi="Bodoni 72 Oldstyle Book" w:cs="Apple Chancery"/>
+        <w:b/>
+        <w:bCs/>
+        <w:sz w:val="32"/>
+        <w:szCs w:val="32"/>
+      </w:rPr>
     </w:pPr>
     <w:r>
       <w:rPr>
-        <w:noProof/>
+        <w:rFonts w:ascii="Bodoni 72 Oldstyle Book" w:hAnsi="Bodoni 72 Oldstyle Book" w:cs="Apple Chancery"/>
+        <w:b/>
+        <w:bCs/>
+        <w:sz w:val="32"/>
+        <w:szCs w:val="32"/>
       </w:rPr>
-      <w:drawing>
-        <wp:inline distT="0" distB="0" distL="0" distR="0">
-          <wp:extent cx="749300" cy="393700"/>
-          <wp:effectExtent l="0" t="0" r="0" b="0"/>
-          <wp:docPr id="523397380" name="Picture 1"/>
-          <wp:cNvGraphicFramePr>
-            <a:graphicFrameLocks xmlns:a="http://schemas.openxmlformats.org/drawingml/2006/main" noChangeAspect="1"/>
-          </wp:cNvGraphicFramePr>
-          <a:graphic xmlns:a="http://schemas.openxmlformats.org/drawingml/2006/main">
-            <a:graphicData uri="http://schemas.openxmlformats.org/drawingml/2006/picture">
-              <pic:pic xmlns:pic="http://schemas.openxmlformats.org/drawingml/2006/picture">
-                <pic:nvPicPr>
-                  <pic:cNvPr id="523397380" name="Picture 523397380"/>
-                  <pic:cNvPicPr/>
-                </pic:nvPicPr>
-                <pic:blipFill>
-                  <a:blip r:embed="rId1">
-                    <a:extLst>
-                      <a:ext uri="{28A0092B-C50C-407E-A947-70E740481C1C}">
-                        <a14:useLocalDpi xmlns:a14="http://schemas.microsoft.com/office/drawing/2010/main" val="0"/>
-                      </a:ext>
-                    </a:extLst>
-                  </a:blip>
-                  <a:stretch>
-                    <a:fillRect/>
-                  </a:stretch>
-                </pic:blipFill>
-                <pic:spPr>
-                  <a:xfrm>
-                    <a:off x="0" y="0"/>
-                    <a:ext cx="749300" cy="393700"/>
-                  </a:xfrm>
-                  <a:prstGeom prst="rect">
-                    <a:avLst/>
-                  </a:prstGeom>
-                </pic:spPr>
-              </pic:pic>
-            </a:graphicData>
-          </a:graphic>
-        </wp:inline>
-      </w:drawing>
+      <w:t>ANYCORP</w:t>
     </w:r>
   </w:p>
 </w:hdr>
 </file>
 
 <file path=word/header3.xml><?xml version="1.0" encoding="utf-8"?>
-<w:hdr xmlns:wpc="http://schemas.microsoft.com/office/word/2010/wordprocessingCanvas" xmlns:cx="http://schemas.microsoft.com/office/drawing/2014/chartex" xmlns:cx1="http://schemas.microsoft.com/office/drawing/2015/9/8/chartex" xmlns:cx2="http://schemas.microsoft.com/office/drawing/2015/10/21/chartex" xmlns:cx3="http://schemas.microsoft.com/office/drawing/2016/5/9/chartex" xmlns:cx4="http://schemas.microsoft.com/office/drawing/2016/5/10/chartex" xmlns:cx5="http://schemas.microsoft.com/office/drawing/2016/5/11/chartex" xmlns:cx6="http://schemas.microsoft.com/office/drawing/2016/5/12/chartex" xmlns:cx7="http://schemas.microsoft.com/office/drawing/2016/5/13/chartex" xmlns:cx8="http://schemas.microsoft.com/office/drawing/2016/5/14/chartex" xmlns:mc="http://schemas.openxmlformats.org/markup-compatibility/2006" xmlns:aink="http://schemas.microsoft.com/office/drawing/2016/ink" xmlns:am3d="http://schemas.microsoft.com/office/drawing/2017/model3d" xmlns:o="urn:schemas-microsoft-com:office:office" xmlns:oel="http://schemas.microsoft.com/office/2019/extlst" xmlns:r="http://schemas.openxmlformats.org/officeDocument/2006/relationships" xmlns:m="http://schemas.openxmlformats.org/officeDocument/2006/math" xmlns:v="urn:schemas-microsoft-com:vml" xmlns:wp14="http://schemas.microsoft.com/office/word/2010/wordprocessingDrawing" xmlns:wp="http://schemas.openxmlformats.org/drawingml/2006/wordprocessingDrawing" xmlns:w10="urn:schemas-microsoft-com:office:word" xmlns:w="http://schemas.openxmlformats.org/wordprocessingml/2006/main" xmlns:w14="http://schemas.microsoft.com/office/word/2010/wordml" xmlns:w15="http://schemas.microsoft.com/office/word/2012/wordml" xmlns:w16cex="http://schemas.microsoft.com/office/word/2018/wordml/cex" xmlns:w16cid="http://schemas.microsoft.com/office/word/2016/wordml/cid" xmlns:w16="http://schemas.microsoft.com/office/word/2018/wordml" xmlns:w16sdtdh="http://schemas.microsoft.com/office/word/2020/wordml/sdtdatahash" xmlns:w16se="http://schemas.microsoft.com/office/word/2015/wordml/symex" xmlns:wpg="http://schemas.microsoft.com/office/word/2010/wordprocessingGroup" xmlns:wpi="http://schemas.microsoft.com/office/word/2010/wordprocessingInk" xmlns:wne="http://schemas.microsoft.com/office/word/2006/wordml" xmlns:wps="http://schemas.microsoft.com/office/word/2010/wordprocessingShape" mc:Ignorable="w14 w15 w16se w16cid w16 w16cex w16sdtdh wp14">
+<w:hdr xmlns:wpc="http://schemas.microsoft.com/office/word/2010/wordprocessingCanvas" xmlns:cx="http://schemas.microsoft.com/office/drawing/2014/chartex" xmlns:cx1="http://schemas.microsoft.com/office/drawing/2015/9/8/chartex" xmlns:cx2="http://schemas.microsoft.com/office/drawing/2015/10/21/chartex" xmlns:cx3="http://schemas.microsoft.com/office/drawing/2016/5/9/chartex" xmlns:cx4="http://schemas.microsoft.com/office/drawing/2016/5/10/chartex" xmlns:cx5="http://schemas.microsoft.com/office/drawing/2016/5/11/chartex" xmlns:cx6="http://schemas.microsoft.com/office/drawing/2016/5/12/chartex" xmlns:cx7="http://schemas.microsoft.com/office/drawing/2016/5/13/chartex" xmlns:cx8="http://schemas.microsoft.com/office/drawing/2016/5/14/chartex" xmlns:mc="http://schemas.openxmlformats.org/markup-compatibility/2006" xmlns:aink="http://schemas.microsoft.com/office/drawing/2016/ink" xmlns:am3d="http://schemas.microsoft.com/office/drawing/2017/model3d" xmlns:o="urn:schemas-microsoft-com:office:office" xmlns:oel="http://schemas.microsoft.com/office/2019/extlst" xmlns:r="http://schemas.openxmlformats.org/officeDocument/2006/relationships" xmlns:m="http://schemas.openxmlformats.org/officeDocument/2006/math" xmlns:v="urn:schemas-microsoft-com:vml" xmlns:wp14="http://schemas.microsoft.com/office/word/2010/wordprocessingDrawing" xmlns:wp="http://schemas.openxmlformats.org/drawingml/2006/wordprocessingDrawing" xmlns:w10="urn:schemas-microsoft-com:office:word" xmlns:w="http://schemas.openxmlformats.org/wordprocessingml/2006/main" xmlns:w14="http://schemas.microsoft.com/office/word/2010/wordml" xmlns:w15="http://schemas.microsoft.com/office/word/2012/wordml" xmlns:w16cex="http://schemas.microsoft.com/office/word/2018/wordml/cex" xmlns:w16cid="http://schemas.microsoft.com/office/word/2016/wordml/cid" xmlns:w16="http://schemas.microsoft.com/office/word/2018/wordml" xmlns:w16du="http://schemas.microsoft.com/office/word/2023/wordml/word16du" xmlns:w16sdtdh="http://schemas.microsoft.com/office/word/2020/wordml/sdtdatahash" xmlns:w16se="http://schemas.microsoft.com/office/word/2015/wordml/symex" xmlns:wpg="http://schemas.microsoft.com/office/word/2010/wordprocessingGroup" xmlns:wpi="http://schemas.microsoft.com/office/word/2010/wordprocessingInk" xmlns:wne="http://schemas.microsoft.com/office/word/2006/wordml" xmlns:wps="http://schemas.microsoft.com/office/word/2010/wordprocessingShape" mc:Ignorable="w14 w15 w16se w16cid w16 w16cex w16sdtdh w16du wp14">
   <w:p>
     <w:pPr>
       <w:pStyle w:val="Header"/>
@@ -490,7 +461,7 @@
 </file>
 
 <file path=word/numbering.xml><?xml version="1.0" encoding="utf-8"?>
-<w:numbering xmlns:wpc="http://schemas.microsoft.com/office/word/2010/wordprocessingCanvas" xmlns:cx="http://schemas.microsoft.com/office/drawing/2014/chartex" xmlns:cx1="http://schemas.microsoft.com/office/drawing/2015/9/8/chartex" xmlns:cx2="http://schemas.microsoft.com/office/drawing/2015/10/21/chartex" xmlns:cx3="http://schemas.microsoft.com/office/drawing/2016/5/9/chartex" xmlns:cx4="http://schemas.microsoft.com/office/drawing/2016/5/10/chartex" xmlns:cx5="http://schemas.microsoft.com/office/drawing/2016/5/11/chartex" xmlns:cx6="http://schemas.microsoft.com/office/drawing/2016/5/12/chartex" xmlns:cx7="http://schemas.microsoft.com/office/drawing/2016/5/13/chartex" xmlns:cx8="http://schemas.microsoft.com/office/drawing/2016/5/14/chartex" xmlns:mc="http://schemas.openxmlformats.org/markup-compatibility/2006" xmlns:aink="http://schemas.microsoft.com/office/drawing/2016/ink" xmlns:am3d="http://schemas.microsoft.com/office/drawing/2017/model3d" xmlns:o="urn:schemas-microsoft-com:office:office" xmlns:oel="http://schemas.microsoft.com/office/2019/extlst" xmlns:r="http://schemas.openxmlformats.org/officeDocument/2006/relationships" xmlns:m="http://schemas.openxmlformats.org/officeDocument/2006/math" xmlns:v="urn:schemas-microsoft-com:vml" xmlns:wp14="http://schemas.microsoft.com/office/word/2010/wordprocessingDrawing" xmlns:wp="http://schemas.openxmlformats.org/drawingml/2006/wordprocessingDrawing" xmlns:w10="urn:schemas-microsoft-com:office:word" xmlns:w="http://schemas.openxmlformats.org/wordprocessingml/2006/main" xmlns:w14="http://schemas.microsoft.com/office/word/2010/wordml" xmlns:w15="http://schemas.microsoft.com/office/word/2012/wordml" xmlns:w16cex="http://schemas.microsoft.com/office/word/2018/wordml/cex" xmlns:w16cid="http://schemas.microsoft.com/office/word/2016/wordml/cid" xmlns:w16="http://schemas.microsoft.com/office/word/2018/wordml" xmlns:w16sdtdh="http://schemas.microsoft.com/office/word/2020/wordml/sdtdatahash" xmlns:w16se="http://schemas.microsoft.com/office/word/2015/wordml/symex" xmlns:wpg="http://schemas.microsoft.com/office/word/2010/wordprocessingGroup" xmlns:wpi="http://schemas.microsoft.com/office/word/2010/wordprocessingInk" xmlns:wne="http://schemas.microsoft.com/office/word/2006/wordml" xmlns:wps="http://schemas.microsoft.com/office/word/2010/wordprocessingShape" mc:Ignorable="w14 w15 w16se w16cid w16 w16cex w16sdtdh wp14">
+<w:numbering xmlns:wpc="http://schemas.microsoft.com/office/word/2010/wordprocessingCanvas" xmlns:cx="http://schemas.microsoft.com/office/drawing/2014/chartex" xmlns:cx1="http://schemas.microsoft.com/office/drawing/2015/9/8/chartex" xmlns:cx2="http://schemas.microsoft.com/office/drawing/2015/10/21/chartex" xmlns:cx3="http://schemas.microsoft.com/office/drawing/2016/5/9/chartex" xmlns:cx4="http://schemas.microsoft.com/office/drawing/2016/5/10/chartex" xmlns:cx5="http://schemas.microsoft.com/office/drawing/2016/5/11/chartex" xmlns:cx6="http://schemas.microsoft.com/office/drawing/2016/5/12/chartex" xmlns:cx7="http://schemas.microsoft.com/office/drawing/2016/5/13/chartex" xmlns:cx8="http://schemas.microsoft.com/office/drawing/2016/5/14/chartex" xmlns:mc="http://schemas.openxmlformats.org/markup-compatibility/2006" xmlns:aink="http://schemas.microsoft.com/office/drawing/2016/ink" xmlns:am3d="http://schemas.microsoft.com/office/drawing/2017/model3d" xmlns:o="urn:schemas-microsoft-com:office:office" xmlns:oel="http://schemas.microsoft.com/office/2019/extlst" xmlns:r="http://schemas.openxmlformats.org/officeDocument/2006/relationships" xmlns:m="http://schemas.openxmlformats.org/officeDocument/2006/math" xmlns:v="urn:schemas-microsoft-com:vml" xmlns:wp14="http://schemas.microsoft.com/office/word/2010/wordprocessingDrawing" xmlns:wp="http://schemas.openxmlformats.org/drawingml/2006/wordprocessingDrawing" xmlns:w10="urn:schemas-microsoft-com:office:word" xmlns:w="http://schemas.openxmlformats.org/wordprocessingml/2006/main" xmlns:w14="http://schemas.microsoft.com/office/word/2010/wordml" xmlns:w15="http://schemas.microsoft.com/office/word/2012/wordml" xmlns:w16cex="http://schemas.microsoft.com/office/word/2018/wordml/cex" xmlns:w16cid="http://schemas.microsoft.com/office/word/2016/wordml/cid" xmlns:w16="http://schemas.microsoft.com/office/word/2018/wordml" xmlns:w16du="http://schemas.microsoft.com/office/word/2023/wordml/word16du" xmlns:w16sdtdh="http://schemas.microsoft.com/office/word/2020/wordml/sdtdatahash" xmlns:w16se="http://schemas.microsoft.com/office/word/2015/wordml/symex" xmlns:wpg="http://schemas.microsoft.com/office/word/2010/wordprocessingGroup" xmlns:wpi="http://schemas.microsoft.com/office/word/2010/wordprocessingInk" xmlns:wne="http://schemas.microsoft.com/office/word/2006/wordml" xmlns:wps="http://schemas.microsoft.com/office/word/2010/wordprocessingShape" mc:Ignorable="w14 w15 w16se w16cid w16 w16cex w16sdtdh w16du wp14">
   <w:abstractNum w:abstractNumId="0" w15:restartNumberingAfterBreak="0">
     <w:nsid w:val="170CD2DE"/>
     <w:multiLevelType w:val="multilevel"/>
@@ -602,7 +573,7 @@
 </file>
 
 <file path=word/styles.xml><?xml version="1.0" encoding="utf-8"?>
-<w:styles xmlns:mc="http://schemas.openxmlformats.org/markup-compatibility/2006" xmlns:r="http://schemas.openxmlformats.org/officeDocument/2006/relationships" xmlns:w="http://schemas.openxmlformats.org/wordprocessingml/2006/main" xmlns:w14="http://schemas.microsoft.com/office/word/2010/wordml" xmlns:w15="http://schemas.microsoft.com/office/word/2012/wordml" xmlns:w16cex="http://schemas.microsoft.com/office/word/2018/wordml/cex" xmlns:w16cid="http://schemas.microsoft.com/office/word/2016/wordml/cid" xmlns:w16="http://schemas.microsoft.com/office/word/2018/wordml" xmlns:w16sdtdh="http://schemas.microsoft.com/office/word/2020/wordml/sdtdatahash" xmlns:w16se="http://schemas.microsoft.com/office/word/2015/wordml/symex" mc:Ignorable="w14 w15 w16se w16cid w16 w16cex w16sdtdh">
+<w:styles xmlns:mc="http://schemas.openxmlformats.org/markup-compatibility/2006" xmlns:r="http://schemas.openxmlformats.org/officeDocument/2006/relationships" xmlns:w="http://schemas.openxmlformats.org/wordprocessingml/2006/main" xmlns:w14="http://schemas.microsoft.com/office/word/2010/wordml" xmlns:w15="http://schemas.microsoft.com/office/word/2012/wordml" xmlns:w16cex="http://schemas.microsoft.com/office/word/2018/wordml/cex" xmlns:w16cid="http://schemas.microsoft.com/office/word/2016/wordml/cid" xmlns:w16="http://schemas.microsoft.com/office/word/2018/wordml" xmlns:w16du="http://schemas.microsoft.com/office/word/2023/wordml/word16du" xmlns:w16sdtdh="http://schemas.microsoft.com/office/word/2020/wordml/sdtdatahash" xmlns:w16se="http://schemas.microsoft.com/office/word/2015/wordml/symex" mc:Ignorable="w14 w15 w16se w16cid w16 w16cex w16sdtdh w16du">
   <w:docDefaults>
     <w:rPrDefault>
       <w:rPr>

</xml_diff>

<commit_message>
updated to use docker for pandoc
</commit_message>
<xml_diff>
--- a/custom-reference.docx
+++ b/custom-reference.docx
@@ -308,12 +308,7 @@
       </w:r>
     </w:p>
     <w:sectPr>
-      <w:headerReference w:type="even" r:id="rId8"/>
-      <w:headerReference w:type="default" r:id="rId9"/>
-      <w:footerReference w:type="even" r:id="rId10"/>
-      <w:footerReference w:type="default" r:id="rId11"/>
-      <w:headerReference w:type="first" r:id="rId12"/>
-      <w:footerReference w:type="first" r:id="rId13"/>
+      <w:headerReference w:type="default" r:id="rId8"/>
       <w:pgSz w:w="12240" w:h="15840"/>
       <w:pgMar w:top="1440" w:right="1440" w:bottom="1440" w:left="1440" w:header="720" w:footer="720" w:gutter="0"/>
       <w:cols w:space="720"/>
@@ -347,36 +342,6 @@
 </w:endnotes>
 </file>
 
-<file path=word/footer1.xml><?xml version="1.0" encoding="utf-8"?>
-<w:ftr xmlns:wpc="http://schemas.microsoft.com/office/word/2010/wordprocessingCanvas" xmlns:cx="http://schemas.microsoft.com/office/drawing/2014/chartex" xmlns:cx1="http://schemas.microsoft.com/office/drawing/2015/9/8/chartex" xmlns:cx2="http://schemas.microsoft.com/office/drawing/2015/10/21/chartex" xmlns:cx3="http://schemas.microsoft.com/office/drawing/2016/5/9/chartex" xmlns:cx4="http://schemas.microsoft.com/office/drawing/2016/5/10/chartex" xmlns:cx5="http://schemas.microsoft.com/office/drawing/2016/5/11/chartex" xmlns:cx6="http://schemas.microsoft.com/office/drawing/2016/5/12/chartex" xmlns:cx7="http://schemas.microsoft.com/office/drawing/2016/5/13/chartex" xmlns:cx8="http://schemas.microsoft.com/office/drawing/2016/5/14/chartex" xmlns:mc="http://schemas.openxmlformats.org/markup-compatibility/2006" xmlns:aink="http://schemas.microsoft.com/office/drawing/2016/ink" xmlns:am3d="http://schemas.microsoft.com/office/drawing/2017/model3d" xmlns:o="urn:schemas-microsoft-com:office:office" xmlns:oel="http://schemas.microsoft.com/office/2019/extlst" xmlns:r="http://schemas.openxmlformats.org/officeDocument/2006/relationships" xmlns:m="http://schemas.openxmlformats.org/officeDocument/2006/math" xmlns:v="urn:schemas-microsoft-com:vml" xmlns:wp14="http://schemas.microsoft.com/office/word/2010/wordprocessingDrawing" xmlns:wp="http://schemas.openxmlformats.org/drawingml/2006/wordprocessingDrawing" xmlns:w10="urn:schemas-microsoft-com:office:word" xmlns:w="http://schemas.openxmlformats.org/wordprocessingml/2006/main" xmlns:w14="http://schemas.microsoft.com/office/word/2010/wordml" xmlns:w15="http://schemas.microsoft.com/office/word/2012/wordml" xmlns:w16cex="http://schemas.microsoft.com/office/word/2018/wordml/cex" xmlns:w16cid="http://schemas.microsoft.com/office/word/2016/wordml/cid" xmlns:w16="http://schemas.microsoft.com/office/word/2018/wordml" xmlns:w16du="http://schemas.microsoft.com/office/word/2023/wordml/word16du" xmlns:w16sdtdh="http://schemas.microsoft.com/office/word/2020/wordml/sdtdatahash" xmlns:w16se="http://schemas.microsoft.com/office/word/2015/wordml/symex" xmlns:wpg="http://schemas.microsoft.com/office/word/2010/wordprocessingGroup" xmlns:wpi="http://schemas.microsoft.com/office/word/2010/wordprocessingInk" xmlns:wne="http://schemas.microsoft.com/office/word/2006/wordml" xmlns:wps="http://schemas.microsoft.com/office/word/2010/wordprocessingShape" mc:Ignorable="w14 w15 w16se w16cid w16 w16cex w16sdtdh w16du wp14">
-  <w:p>
-    <w:pPr>
-      <w:pStyle w:val="Footer"/>
-    </w:pPr>
-  </w:p>
-</w:ftr>
-</file>
-
-<file path=word/footer2.xml><?xml version="1.0" encoding="utf-8"?>
-<w:ftr xmlns:wpc="http://schemas.microsoft.com/office/word/2010/wordprocessingCanvas" xmlns:cx="http://schemas.microsoft.com/office/drawing/2014/chartex" xmlns:cx1="http://schemas.microsoft.com/office/drawing/2015/9/8/chartex" xmlns:cx2="http://schemas.microsoft.com/office/drawing/2015/10/21/chartex" xmlns:cx3="http://schemas.microsoft.com/office/drawing/2016/5/9/chartex" xmlns:cx4="http://schemas.microsoft.com/office/drawing/2016/5/10/chartex" xmlns:cx5="http://schemas.microsoft.com/office/drawing/2016/5/11/chartex" xmlns:cx6="http://schemas.microsoft.com/office/drawing/2016/5/12/chartex" xmlns:cx7="http://schemas.microsoft.com/office/drawing/2016/5/13/chartex" xmlns:cx8="http://schemas.microsoft.com/office/drawing/2016/5/14/chartex" xmlns:mc="http://schemas.openxmlformats.org/markup-compatibility/2006" xmlns:aink="http://schemas.microsoft.com/office/drawing/2016/ink" xmlns:am3d="http://schemas.microsoft.com/office/drawing/2017/model3d" xmlns:o="urn:schemas-microsoft-com:office:office" xmlns:oel="http://schemas.microsoft.com/office/2019/extlst" xmlns:r="http://schemas.openxmlformats.org/officeDocument/2006/relationships" xmlns:m="http://schemas.openxmlformats.org/officeDocument/2006/math" xmlns:v="urn:schemas-microsoft-com:vml" xmlns:wp14="http://schemas.microsoft.com/office/word/2010/wordprocessingDrawing" xmlns:wp="http://schemas.openxmlformats.org/drawingml/2006/wordprocessingDrawing" xmlns:w10="urn:schemas-microsoft-com:office:word" xmlns:w="http://schemas.openxmlformats.org/wordprocessingml/2006/main" xmlns:w14="http://schemas.microsoft.com/office/word/2010/wordml" xmlns:w15="http://schemas.microsoft.com/office/word/2012/wordml" xmlns:w16cex="http://schemas.microsoft.com/office/word/2018/wordml/cex" xmlns:w16cid="http://schemas.microsoft.com/office/word/2016/wordml/cid" xmlns:w16="http://schemas.microsoft.com/office/word/2018/wordml" xmlns:w16du="http://schemas.microsoft.com/office/word/2023/wordml/word16du" xmlns:w16sdtdh="http://schemas.microsoft.com/office/word/2020/wordml/sdtdatahash" xmlns:w16se="http://schemas.microsoft.com/office/word/2015/wordml/symex" xmlns:wpg="http://schemas.microsoft.com/office/word/2010/wordprocessingGroup" xmlns:wpi="http://schemas.microsoft.com/office/word/2010/wordprocessingInk" xmlns:wne="http://schemas.microsoft.com/office/word/2006/wordml" xmlns:wps="http://schemas.microsoft.com/office/word/2010/wordprocessingShape" mc:Ignorable="w14 w15 w16se w16cid w16 w16cex w16sdtdh w16du wp14">
-  <w:p>
-    <w:pPr>
-      <w:pStyle w:val="Footer"/>
-    </w:pPr>
-  </w:p>
-</w:ftr>
-</file>
-
-<file path=word/footer3.xml><?xml version="1.0" encoding="utf-8"?>
-<w:ftr xmlns:wpc="http://schemas.microsoft.com/office/word/2010/wordprocessingCanvas" xmlns:cx="http://schemas.microsoft.com/office/drawing/2014/chartex" xmlns:cx1="http://schemas.microsoft.com/office/drawing/2015/9/8/chartex" xmlns:cx2="http://schemas.microsoft.com/office/drawing/2015/10/21/chartex" xmlns:cx3="http://schemas.microsoft.com/office/drawing/2016/5/9/chartex" xmlns:cx4="http://schemas.microsoft.com/office/drawing/2016/5/10/chartex" xmlns:cx5="http://schemas.microsoft.com/office/drawing/2016/5/11/chartex" xmlns:cx6="http://schemas.microsoft.com/office/drawing/2016/5/12/chartex" xmlns:cx7="http://schemas.microsoft.com/office/drawing/2016/5/13/chartex" xmlns:cx8="http://schemas.microsoft.com/office/drawing/2016/5/14/chartex" xmlns:mc="http://schemas.openxmlformats.org/markup-compatibility/2006" xmlns:aink="http://schemas.microsoft.com/office/drawing/2016/ink" xmlns:am3d="http://schemas.microsoft.com/office/drawing/2017/model3d" xmlns:o="urn:schemas-microsoft-com:office:office" xmlns:oel="http://schemas.microsoft.com/office/2019/extlst" xmlns:r="http://schemas.openxmlformats.org/officeDocument/2006/relationships" xmlns:m="http://schemas.openxmlformats.org/officeDocument/2006/math" xmlns:v="urn:schemas-microsoft-com:vml" xmlns:wp14="http://schemas.microsoft.com/office/word/2010/wordprocessingDrawing" xmlns:wp="http://schemas.openxmlformats.org/drawingml/2006/wordprocessingDrawing" xmlns:w10="urn:schemas-microsoft-com:office:word" xmlns:w="http://schemas.openxmlformats.org/wordprocessingml/2006/main" xmlns:w14="http://schemas.microsoft.com/office/word/2010/wordml" xmlns:w15="http://schemas.microsoft.com/office/word/2012/wordml" xmlns:w16cex="http://schemas.microsoft.com/office/word/2018/wordml/cex" xmlns:w16cid="http://schemas.microsoft.com/office/word/2016/wordml/cid" xmlns:w16="http://schemas.microsoft.com/office/word/2018/wordml" xmlns:w16du="http://schemas.microsoft.com/office/word/2023/wordml/word16du" xmlns:w16sdtdh="http://schemas.microsoft.com/office/word/2020/wordml/sdtdatahash" xmlns:w16se="http://schemas.microsoft.com/office/word/2015/wordml/symex" xmlns:wpg="http://schemas.microsoft.com/office/word/2010/wordprocessingGroup" xmlns:wpi="http://schemas.microsoft.com/office/word/2010/wordprocessingInk" xmlns:wne="http://schemas.microsoft.com/office/word/2006/wordml" xmlns:wps="http://schemas.microsoft.com/office/word/2010/wordprocessingShape" mc:Ignorable="w14 w15 w16se w16cid w16 w16cex w16sdtdh w16du wp14">
-  <w:p>
-    <w:pPr>
-      <w:pStyle w:val="Footer"/>
-    </w:pPr>
-  </w:p>
-</w:ftr>
-</file>
-
 <file path=word/footnotes.xml><?xml version="1.0" encoding="utf-8"?>
 <w:footnotes xmlns:wpc="http://schemas.microsoft.com/office/word/2010/wordprocessingCanvas" xmlns:cx="http://schemas.microsoft.com/office/drawing/2014/chartex" xmlns:cx1="http://schemas.microsoft.com/office/drawing/2015/9/8/chartex" xmlns:cx2="http://schemas.microsoft.com/office/drawing/2015/10/21/chartex" xmlns:cx3="http://schemas.microsoft.com/office/drawing/2016/5/9/chartex" xmlns:cx4="http://schemas.microsoft.com/office/drawing/2016/5/10/chartex" xmlns:cx5="http://schemas.microsoft.com/office/drawing/2016/5/11/chartex" xmlns:cx6="http://schemas.microsoft.com/office/drawing/2016/5/12/chartex" xmlns:cx7="http://schemas.microsoft.com/office/drawing/2016/5/13/chartex" xmlns:cx8="http://schemas.microsoft.com/office/drawing/2016/5/14/chartex" xmlns:mc="http://schemas.openxmlformats.org/markup-compatibility/2006" xmlns:aink="http://schemas.microsoft.com/office/drawing/2016/ink" xmlns:am3d="http://schemas.microsoft.com/office/drawing/2017/model3d" xmlns:o="urn:schemas-microsoft-com:office:office" xmlns:oel="http://schemas.microsoft.com/office/2019/extlst" xmlns:r="http://schemas.openxmlformats.org/officeDocument/2006/relationships" xmlns:m="http://schemas.openxmlformats.org/officeDocument/2006/math" xmlns:v="urn:schemas-microsoft-com:vml" xmlns:wp14="http://schemas.microsoft.com/office/word/2010/wordprocessingDrawing" xmlns:wp="http://schemas.openxmlformats.org/drawingml/2006/wordprocessingDrawing" xmlns:w10="urn:schemas-microsoft-com:office:word" xmlns:w="http://schemas.openxmlformats.org/wordprocessingml/2006/main" xmlns:w14="http://schemas.microsoft.com/office/word/2010/wordml" xmlns:w15="http://schemas.microsoft.com/office/word/2012/wordml" xmlns:w16cex="http://schemas.microsoft.com/office/word/2018/wordml/cex" xmlns:w16cid="http://schemas.microsoft.com/office/word/2016/wordml/cid" xmlns:w16="http://schemas.microsoft.com/office/word/2018/wordml" xmlns:w16du="http://schemas.microsoft.com/office/word/2023/wordml/word16du" xmlns:w16sdtdh="http://schemas.microsoft.com/office/word/2020/wordml/sdtdatahash" xmlns:w16se="http://schemas.microsoft.com/office/word/2015/wordml/symex" xmlns:wpg="http://schemas.microsoft.com/office/word/2010/wordprocessingGroup" xmlns:wpi="http://schemas.microsoft.com/office/word/2010/wordprocessingInk" xmlns:wne="http://schemas.microsoft.com/office/word/2006/wordml" xmlns:wps="http://schemas.microsoft.com/office/word/2010/wordprocessingShape" mc:Ignorable="w14 w15 w16se w16cid w16 w16cex w16sdtdh w16du wp14">
   <w:footnote w:type="separator" w:id="-1">
@@ -417,45 +382,27 @@
   <w:p>
     <w:pPr>
       <w:pStyle w:val="Header"/>
-    </w:pPr>
-  </w:p>
-</w:hdr>
-</file>
-
-<file path=word/header2.xml><?xml version="1.0" encoding="utf-8"?>
-<w:hdr xmlns:wpc="http://schemas.microsoft.com/office/word/2010/wordprocessingCanvas" xmlns:cx="http://schemas.microsoft.com/office/drawing/2014/chartex" xmlns:cx1="http://schemas.microsoft.com/office/drawing/2015/9/8/chartex" xmlns:cx2="http://schemas.microsoft.com/office/drawing/2015/10/21/chartex" xmlns:cx3="http://schemas.microsoft.com/office/drawing/2016/5/9/chartex" xmlns:cx4="http://schemas.microsoft.com/office/drawing/2016/5/10/chartex" xmlns:cx5="http://schemas.microsoft.com/office/drawing/2016/5/11/chartex" xmlns:cx6="http://schemas.microsoft.com/office/drawing/2016/5/12/chartex" xmlns:cx7="http://schemas.microsoft.com/office/drawing/2016/5/13/chartex" xmlns:cx8="http://schemas.microsoft.com/office/drawing/2016/5/14/chartex" xmlns:mc="http://schemas.openxmlformats.org/markup-compatibility/2006" xmlns:aink="http://schemas.microsoft.com/office/drawing/2016/ink" xmlns:am3d="http://schemas.microsoft.com/office/drawing/2017/model3d" xmlns:o="urn:schemas-microsoft-com:office:office" xmlns:oel="http://schemas.microsoft.com/office/2019/extlst" xmlns:r="http://schemas.openxmlformats.org/officeDocument/2006/relationships" xmlns:m="http://schemas.openxmlformats.org/officeDocument/2006/math" xmlns:v="urn:schemas-microsoft-com:vml" xmlns:wp14="http://schemas.microsoft.com/office/word/2010/wordprocessingDrawing" xmlns:wp="http://schemas.openxmlformats.org/drawingml/2006/wordprocessingDrawing" xmlns:w10="urn:schemas-microsoft-com:office:word" xmlns:w="http://schemas.openxmlformats.org/wordprocessingml/2006/main" xmlns:w14="http://schemas.microsoft.com/office/word/2010/wordml" xmlns:w15="http://schemas.microsoft.com/office/word/2012/wordml" xmlns:w16cex="http://schemas.microsoft.com/office/word/2018/wordml/cex" xmlns:w16cid="http://schemas.microsoft.com/office/word/2016/wordml/cid" xmlns:w16="http://schemas.microsoft.com/office/word/2018/wordml" xmlns:w16du="http://schemas.microsoft.com/office/word/2023/wordml/word16du" xmlns:w16sdtdh="http://schemas.microsoft.com/office/word/2020/wordml/sdtdatahash" xmlns:w16se="http://schemas.microsoft.com/office/word/2015/wordml/symex" xmlns:wpg="http://schemas.microsoft.com/office/word/2010/wordprocessingGroup" xmlns:wpi="http://schemas.microsoft.com/office/word/2010/wordprocessingInk" xmlns:wne="http://schemas.microsoft.com/office/word/2006/wordml" xmlns:wps="http://schemas.microsoft.com/office/word/2010/wordprocessingShape" mc:Ignorable="w14 w15 w16se w16cid w16 w16cex w16sdtdh w16du wp14">
-  <w:p>
-    <w:pPr>
-      <w:pStyle w:val="Header"/>
       <w:jc w:val="center"/>
       <w:rPr>
-        <w:rFonts w:ascii="Bodoni 72 Oldstyle Book" w:hAnsi="Bodoni 72 Oldstyle Book" w:cs="Apple Chancery"/>
+        <w:rFonts w:ascii="Mongolian Baiti" w:hAnsi="Mongolian Baiti" w:cs="Mongolian Baiti"/>
         <w:b/>
         <w:bCs/>
+        <w:color w:val="002060"/>
         <w:sz w:val="32"/>
         <w:szCs w:val="32"/>
       </w:rPr>
     </w:pPr>
     <w:r>
       <w:rPr>
-        <w:rFonts w:ascii="Bodoni 72 Oldstyle Book" w:hAnsi="Bodoni 72 Oldstyle Book" w:cs="Apple Chancery"/>
+        <w:rFonts w:ascii="Mongolian Baiti" w:hAnsi="Mongolian Baiti" w:cs="Mongolian Baiti"/>
         <w:b/>
         <w:bCs/>
+        <w:color w:val="002060"/>
         <w:sz w:val="32"/>
         <w:szCs w:val="32"/>
       </w:rPr>
       <w:t>ANYCORP</w:t>
     </w:r>
-  </w:p>
-</w:hdr>
-</file>
-
-<file path=word/header3.xml><?xml version="1.0" encoding="utf-8"?>
-<w:hdr xmlns:wpc="http://schemas.microsoft.com/office/word/2010/wordprocessingCanvas" xmlns:cx="http://schemas.microsoft.com/office/drawing/2014/chartex" xmlns:cx1="http://schemas.microsoft.com/office/drawing/2015/9/8/chartex" xmlns:cx2="http://schemas.microsoft.com/office/drawing/2015/10/21/chartex" xmlns:cx3="http://schemas.microsoft.com/office/drawing/2016/5/9/chartex" xmlns:cx4="http://schemas.microsoft.com/office/drawing/2016/5/10/chartex" xmlns:cx5="http://schemas.microsoft.com/office/drawing/2016/5/11/chartex" xmlns:cx6="http://schemas.microsoft.com/office/drawing/2016/5/12/chartex" xmlns:cx7="http://schemas.microsoft.com/office/drawing/2016/5/13/chartex" xmlns:cx8="http://schemas.microsoft.com/office/drawing/2016/5/14/chartex" xmlns:mc="http://schemas.openxmlformats.org/markup-compatibility/2006" xmlns:aink="http://schemas.microsoft.com/office/drawing/2016/ink" xmlns:am3d="http://schemas.microsoft.com/office/drawing/2017/model3d" xmlns:o="urn:schemas-microsoft-com:office:office" xmlns:oel="http://schemas.microsoft.com/office/2019/extlst" xmlns:r="http://schemas.openxmlformats.org/officeDocument/2006/relationships" xmlns:m="http://schemas.openxmlformats.org/officeDocument/2006/math" xmlns:v="urn:schemas-microsoft-com:vml" xmlns:wp14="http://schemas.microsoft.com/office/word/2010/wordprocessingDrawing" xmlns:wp="http://schemas.openxmlformats.org/drawingml/2006/wordprocessingDrawing" xmlns:w10="urn:schemas-microsoft-com:office:word" xmlns:w="http://schemas.openxmlformats.org/wordprocessingml/2006/main" xmlns:w14="http://schemas.microsoft.com/office/word/2010/wordml" xmlns:w15="http://schemas.microsoft.com/office/word/2012/wordml" xmlns:w16cex="http://schemas.microsoft.com/office/word/2018/wordml/cex" xmlns:w16cid="http://schemas.microsoft.com/office/word/2016/wordml/cid" xmlns:w16="http://schemas.microsoft.com/office/word/2018/wordml" xmlns:w16du="http://schemas.microsoft.com/office/word/2023/wordml/word16du" xmlns:w16sdtdh="http://schemas.microsoft.com/office/word/2020/wordml/sdtdatahash" xmlns:w16se="http://schemas.microsoft.com/office/word/2015/wordml/symex" xmlns:wpg="http://schemas.microsoft.com/office/word/2010/wordprocessingGroup" xmlns:wpi="http://schemas.microsoft.com/office/word/2010/wordprocessingInk" xmlns:wne="http://schemas.microsoft.com/office/word/2006/wordml" xmlns:wps="http://schemas.microsoft.com/office/word/2010/wordprocessingShape" mc:Ignorable="w14 w15 w16se w16cid w16 w16cex w16sdtdh w16du wp14">
-  <w:p>
-    <w:pPr>
-      <w:pStyle w:val="Header"/>
-    </w:pPr>
   </w:p>
 </w:hdr>
 </file>
@@ -843,17 +790,19 @@
     <w:next w:val="BodyText"/>
     <w:uiPriority w:val="9"/>
     <w:qFormat/>
+    <w:rsid w:val="00571FCF"/>
     <w:pPr>
       <w:keepNext/>
       <w:keepLines/>
       <w:spacing w:before="480" w:after="0"/>
+      <w:jc w:val="center"/>
       <w:outlineLvl w:val="0"/>
     </w:pPr>
     <w:rPr>
       <w:rFonts w:asciiTheme="majorHAnsi" w:eastAsiaTheme="majorEastAsia" w:hAnsiTheme="majorHAnsi" w:cstheme="majorBidi"/>
       <w:b/>
       <w:bCs/>
-      <w:color w:val="4F81BD" w:themeColor="accent1"/>
+      <w:color w:val="000000" w:themeColor="text1"/>
       <w:sz w:val="32"/>
       <w:szCs w:val="32"/>
     </w:rPr>
@@ -907,17 +856,19 @@
     <w:uiPriority w:val="9"/>
     <w:unhideWhenUsed/>
     <w:qFormat/>
+    <w:rsid w:val="00753728"/>
     <w:pPr>
       <w:keepNext/>
       <w:keepLines/>
       <w:spacing w:before="200" w:after="0"/>
+      <w:jc w:val="center"/>
       <w:outlineLvl w:val="3"/>
     </w:pPr>
     <w:rPr>
       <w:rFonts w:asciiTheme="majorHAnsi" w:eastAsiaTheme="majorEastAsia" w:hAnsiTheme="majorHAnsi" w:cstheme="majorBidi"/>
       <w:bCs/>
       <w:i/>
-      <w:color w:val="4F81BD" w:themeColor="accent1"/>
+      <w:color w:val="808080" w:themeColor="background1" w:themeShade="80"/>
     </w:rPr>
   </w:style>
   <w:style w:type="paragraph" w:styleId="Heading5">

</xml_diff>

<commit_message>
working with using custom template
</commit_message>
<xml_diff>
--- a/custom-reference.docx
+++ b/custom-reference.docx
@@ -4,311 +4,64 @@
   <w:body>
     <w:p>
       <w:pPr>
-        <w:pStyle w:val="Title"/>
+        <w:pStyle w:val="Heading1"/>
       </w:pPr>
       <w:r>
-        <w:t xml:space="preserve"> Title </w:t>
+        <w:t>Heading 1 Style</w:t>
       </w:r>
     </w:p>
     <w:p>
       <w:pPr>
-        <w:pStyle w:val="Subtitle"/>
+        <w:pStyle w:val="Heading2"/>
       </w:pPr>
       <w:r>
-        <w:t xml:space="preserve"> Subtitle </w:t>
+        <w:t>Heading 2 Style</w:t>
       </w:r>
     </w:p>
     <w:p>
       <w:pPr>
-        <w:pStyle w:val="Author"/>
+        <w:pStyle w:val="Heading3"/>
       </w:pPr>
       <w:r>
-        <w:t xml:space="preserve"> Author </w:t>
+        <w:t>Heading 3 Style</w:t>
       </w:r>
     </w:p>
     <w:p>
       <w:pPr>
-        <w:pStyle w:val="Date"/>
+        <w:pStyle w:val="Heading4"/>
       </w:pPr>
       <w:r>
-        <w:t xml:space="preserve"> Date </w:t>
+        <w:t>Heading 4 Style</w:t>
+      </w:r>
+    </w:p>
+    <w:p/>
+    <w:p>
+      <w:r>
+        <w:t>Normal text</w:t>
+      </w:r>
+      <w:r>
+        <w:t xml:space="preserve"> </w:t>
+      </w:r>
+    </w:p>
+    <w:p/>
+    <w:p>
+      <w:pPr>
+        <w:pStyle w:val="ListBullet"/>
+      </w:pPr>
+      <w:r>
+        <w:t>Ordered List</w:t>
       </w:r>
     </w:p>
     <w:p>
       <w:pPr>
-        <w:pStyle w:val="Abstract"/>
+        <w:pStyle w:val="ListNumber"/>
       </w:pPr>
       <w:r>
-        <w:t xml:space="preserve"> Abstract </w:t>
-      </w:r>
-    </w:p>
-    <w:p>
-      <w:pPr>
-        <w:pStyle w:val="Heading1"/>
-      </w:pPr>
-      <w:bookmarkStart w:id="0" w:name="heading-1"/>
-      <w:r>
-        <w:t xml:space="preserve"> Heading 1 </w:t>
-      </w:r>
-      <w:bookmarkEnd w:id="0"/>
-    </w:p>
-    <w:p>
-      <w:pPr>
-        <w:pStyle w:val="Heading2"/>
-      </w:pPr>
-      <w:bookmarkStart w:id="1" w:name="heading-2"/>
-      <w:r>
-        <w:t xml:space="preserve"> Heading 2 </w:t>
-      </w:r>
-      <w:bookmarkEnd w:id="1"/>
-    </w:p>
-    <w:p>
-      <w:pPr>
-        <w:pStyle w:val="Heading3"/>
-      </w:pPr>
-      <w:bookmarkStart w:id="2" w:name="heading-3"/>
-      <w:r>
-        <w:t xml:space="preserve"> Heading 3 </w:t>
-      </w:r>
-      <w:bookmarkEnd w:id="2"/>
-    </w:p>
-    <w:p>
-      <w:pPr>
-        <w:pStyle w:val="Heading4"/>
-      </w:pPr>
-      <w:bookmarkStart w:id="3" w:name="heading-4"/>
-      <w:r>
-        <w:t xml:space="preserve"> Heading 4 </w:t>
-      </w:r>
-      <w:bookmarkEnd w:id="3"/>
-    </w:p>
-    <w:p>
-      <w:pPr>
-        <w:pStyle w:val="Heading5"/>
-      </w:pPr>
-      <w:bookmarkStart w:id="4" w:name="heading-5"/>
-      <w:r>
-        <w:t xml:space="preserve"> Heading 5 </w:t>
-      </w:r>
-      <w:bookmarkEnd w:id="4"/>
-    </w:p>
-    <w:p>
-      <w:pPr>
-        <w:pStyle w:val="Heading6"/>
-      </w:pPr>
-      <w:bookmarkStart w:id="5" w:name="heading-6"/>
-      <w:r>
-        <w:t xml:space="preserve"> Heading 6 </w:t>
-      </w:r>
-      <w:bookmarkEnd w:id="5"/>
-    </w:p>
-    <w:p>
-      <w:pPr>
-        <w:pStyle w:val="Heading7"/>
-      </w:pPr>
-      <w:bookmarkStart w:id="6" w:name="heading-7"/>
-      <w:r>
-        <w:t xml:space="preserve"> Heading 7 </w:t>
-      </w:r>
-      <w:bookmarkEnd w:id="6"/>
-    </w:p>
-    <w:p>
-      <w:pPr>
-        <w:pStyle w:val="Heading8"/>
-      </w:pPr>
-      <w:bookmarkStart w:id="7" w:name="heading-8"/>
-      <w:r>
-        <w:t xml:space="preserve"> Heading 8 </w:t>
-      </w:r>
-      <w:bookmarkEnd w:id="7"/>
-    </w:p>
-    <w:p>
-      <w:pPr>
-        <w:pStyle w:val="Heading9"/>
-      </w:pPr>
-      <w:bookmarkStart w:id="8" w:name="heading-9"/>
-      <w:r>
-        <w:t xml:space="preserve"> Heading 9 </w:t>
-      </w:r>
-      <w:bookmarkEnd w:id="8"/>
-    </w:p>
-    <w:p>
-      <w:pPr>
-        <w:pStyle w:val="FirstParagraph"/>
-      </w:pPr>
-      <w:r>
-        <w:t xml:space="preserve"> First Paragraph. </w:t>
-      </w:r>
-    </w:p>
-    <w:p>
-      <w:pPr>
-        <w:pStyle w:val="BodyText"/>
-      </w:pPr>
-      <w:r>
-        <w:t xml:space="preserve"> Body Text. Body Text Char.    </w:t>
-      </w:r>
-      <w:r>
-        <w:rPr>
-          <w:rStyle w:val="VerbatimChar"/>
-        </w:rPr>
-        <w:t xml:space="preserve"> Verbatim Char </w:t>
-      </w:r>
-      <w:r>
-        <w:t xml:space="preserve"> .    </w:t>
-      </w:r>
-      <w:hyperlink r:id="rId7">
-        <w:r>
-          <w:rPr>
-            <w:rStyle w:val="Hyperlink"/>
-          </w:rPr>
-          <w:t xml:space="preserve"> Hyperlink </w:t>
-        </w:r>
-      </w:hyperlink>
-      <w:r>
-        <w:t xml:space="preserve"> .     Footnote. </w:t>
-      </w:r>
-      <w:r>
-        <w:rPr>
-          <w:rStyle w:val="FootnoteReference"/>
-        </w:rPr>
-        <w:footnoteReference w:id="1"/>
-      </w:r>
-    </w:p>
-    <w:p>
-      <w:pPr>
-        <w:pStyle w:val="BlockText"/>
-      </w:pPr>
-      <w:r>
-        <w:t xml:space="preserve"> Block Text. </w:t>
-      </w:r>
-    </w:p>
-    <w:p>
-      <w:pPr>
-        <w:pStyle w:val="TableCaption"/>
-      </w:pPr>
-      <w:r>
-        <w:t xml:space="preserve"> Table caption. </w:t>
-      </w:r>
-    </w:p>
-    <w:tbl>
-      <w:tblPr>
-        <w:tblStyle w:val="Table"/>
-        <w:tblW w:w="0" w:type="pct"/>
-        <w:tblLook w:val="07E0" w:firstRow="1" w:lastRow="1" w:firstColumn="1" w:lastColumn="1" w:noHBand="1" w:noVBand="1"/>
-        <w:tblCaption w:val="Table caption."/>
-      </w:tblPr>
-      <w:tblGrid>
-        <w:gridCol w:w="842"/>
-        <w:gridCol w:w="842"/>
-      </w:tblGrid>
-      <w:tr>
-        <w:tc>
-          <w:tcPr>
-            <w:tcW w:w="0" w:type="auto"/>
-            <w:tcBorders>
-              <w:bottom w:val="single" w:sz="0" w:space="0" w:color="auto"/>
-            </w:tcBorders>
-            <w:vAlign w:val="bottom"/>
-          </w:tcPr>
-          <w:p>
-            <w:pPr>
-              <w:pStyle w:val="Compact"/>
-            </w:pPr>
-            <w:r>
-              <w:t xml:space="preserve"> Table </w:t>
-            </w:r>
-          </w:p>
-        </w:tc>
-        <w:tc>
-          <w:tcPr>
-            <w:tcW w:w="0" w:type="auto"/>
-            <w:tcBorders>
-              <w:bottom w:val="single" w:sz="0" w:space="0" w:color="auto"/>
-            </w:tcBorders>
-            <w:vAlign w:val="bottom"/>
-          </w:tcPr>
-          <w:p>
-            <w:pPr>
-              <w:pStyle w:val="Compact"/>
-            </w:pPr>
-            <w:r>
-              <w:t xml:space="preserve"> Table </w:t>
-            </w:r>
-          </w:p>
-        </w:tc>
-      </w:tr>
-      <w:tr>
-        <w:tc>
-          <w:tcPr>
-            <w:tcW w:w="0" w:type="auto"/>
-          </w:tcPr>
-          <w:p>
-            <w:pPr>
-              <w:pStyle w:val="Compact"/>
-            </w:pPr>
-            <w:r>
-              <w:t xml:space="preserve"> 1 </w:t>
-            </w:r>
-          </w:p>
-        </w:tc>
-        <w:tc>
-          <w:tcPr>
-            <w:tcW w:w="0" w:type="auto"/>
-          </w:tcPr>
-          <w:p>
-            <w:pPr>
-              <w:pStyle w:val="Compact"/>
-            </w:pPr>
-            <w:r>
-              <w:t xml:space="preserve"> 2 </w:t>
-            </w:r>
-          </w:p>
-        </w:tc>
-      </w:tr>
-    </w:tbl>
-    <w:p>
-      <w:pPr>
-        <w:pStyle w:val="ImageCaption"/>
-      </w:pPr>
-      <w:r>
-        <w:t xml:space="preserve"> Image Caption </w:t>
-      </w:r>
-    </w:p>
-    <w:p>
-      <w:pPr>
-        <w:pStyle w:val="DefinitionTerm"/>
-      </w:pPr>
-      <w:r>
-        <w:t xml:space="preserve"> DefinitionTerm </w:t>
-      </w:r>
-    </w:p>
-    <w:p>
-      <w:pPr>
-        <w:pStyle w:val="Definition"/>
-      </w:pPr>
-      <w:r>
-        <w:t xml:space="preserve"> Definition </w:t>
-      </w:r>
-    </w:p>
-    <w:p>
-      <w:pPr>
-        <w:pStyle w:val="DefinitionTerm"/>
-      </w:pPr>
-      <w:r>
-        <w:lastRenderedPageBreak/>
-        <w:t xml:space="preserve"> DefinitionTerm </w:t>
-      </w:r>
-    </w:p>
-    <w:p>
-      <w:pPr>
-        <w:pStyle w:val="Definition"/>
-      </w:pPr>
-      <w:r>
-        <w:t xml:space="preserve"> Definition </w:t>
+        <w:t>Numbered List</w:t>
       </w:r>
     </w:p>
     <w:sectPr>
-      <w:headerReference w:type="default" r:id="rId8"/>
+      <w:headerReference w:type="default" r:id="rId7"/>
       <w:pgSz w:w="12240" w:h="15840"/>
       <w:pgMar w:top="1440" w:right="1440" w:bottom="1440" w:left="1440" w:header="720" w:footer="720" w:gutter="0"/>
       <w:cols w:space="720"/>
@@ -358,22 +111,6 @@
       </w:r>
     </w:p>
   </w:footnote>
-  <w:footnote w:id="1">
-    <w:p>
-      <w:pPr>
-        <w:pStyle w:val="FootnoteText"/>
-      </w:pPr>
-      <w:r>
-        <w:rPr>
-          <w:rStyle w:val="FootnoteReference"/>
-        </w:rPr>
-        <w:footnoteRef/>
-      </w:r>
-      <w:r>
-        <w:t xml:space="preserve"> Footnote Text.</w:t>
-      </w:r>
-    </w:p>
-  </w:footnote>
 </w:footnotes>
 </file>
 
@@ -410,6 +147,45 @@
 <file path=word/numbering.xml><?xml version="1.0" encoding="utf-8"?>
 <w:numbering xmlns:wpc="http://schemas.microsoft.com/office/word/2010/wordprocessingCanvas" xmlns:cx="http://schemas.microsoft.com/office/drawing/2014/chartex" xmlns:cx1="http://schemas.microsoft.com/office/drawing/2015/9/8/chartex" xmlns:cx2="http://schemas.microsoft.com/office/drawing/2015/10/21/chartex" xmlns:cx3="http://schemas.microsoft.com/office/drawing/2016/5/9/chartex" xmlns:cx4="http://schemas.microsoft.com/office/drawing/2016/5/10/chartex" xmlns:cx5="http://schemas.microsoft.com/office/drawing/2016/5/11/chartex" xmlns:cx6="http://schemas.microsoft.com/office/drawing/2016/5/12/chartex" xmlns:cx7="http://schemas.microsoft.com/office/drawing/2016/5/13/chartex" xmlns:cx8="http://schemas.microsoft.com/office/drawing/2016/5/14/chartex" xmlns:mc="http://schemas.openxmlformats.org/markup-compatibility/2006" xmlns:aink="http://schemas.microsoft.com/office/drawing/2016/ink" xmlns:am3d="http://schemas.microsoft.com/office/drawing/2017/model3d" xmlns:o="urn:schemas-microsoft-com:office:office" xmlns:oel="http://schemas.microsoft.com/office/2019/extlst" xmlns:r="http://schemas.openxmlformats.org/officeDocument/2006/relationships" xmlns:m="http://schemas.openxmlformats.org/officeDocument/2006/math" xmlns:v="urn:schemas-microsoft-com:vml" xmlns:wp14="http://schemas.microsoft.com/office/word/2010/wordprocessingDrawing" xmlns:wp="http://schemas.openxmlformats.org/drawingml/2006/wordprocessingDrawing" xmlns:w10="urn:schemas-microsoft-com:office:word" xmlns:w="http://schemas.openxmlformats.org/wordprocessingml/2006/main" xmlns:w14="http://schemas.microsoft.com/office/word/2010/wordml" xmlns:w15="http://schemas.microsoft.com/office/word/2012/wordml" xmlns:w16cex="http://schemas.microsoft.com/office/word/2018/wordml/cex" xmlns:w16cid="http://schemas.microsoft.com/office/word/2016/wordml/cid" xmlns:w16="http://schemas.microsoft.com/office/word/2018/wordml" xmlns:w16du="http://schemas.microsoft.com/office/word/2023/wordml/word16du" xmlns:w16sdtdh="http://schemas.microsoft.com/office/word/2020/wordml/sdtdatahash" xmlns:w16se="http://schemas.microsoft.com/office/word/2015/wordml/symex" xmlns:wpg="http://schemas.microsoft.com/office/word/2010/wordprocessingGroup" xmlns:wpi="http://schemas.microsoft.com/office/word/2010/wordprocessingInk" xmlns:wne="http://schemas.microsoft.com/office/word/2006/wordml" xmlns:wps="http://schemas.microsoft.com/office/word/2010/wordprocessingShape" mc:Ignorable="w14 w15 w16se w16cid w16 w16cex w16sdtdh w16du wp14">
   <w:abstractNum w:abstractNumId="0" w15:restartNumberingAfterBreak="0">
+    <w:nsid w:val="FFFFFF88"/>
+    <w:multiLevelType w:val="singleLevel"/>
+    <w:tmpl w:val="FDDC9548"/>
+    <w:lvl w:ilvl="0">
+      <w:start w:val="1"/>
+      <w:numFmt w:val="decimal"/>
+      <w:pStyle w:val="ListNumber"/>
+      <w:lvlText w:val="%1."/>
+      <w:lvlJc w:val="left"/>
+      <w:pPr>
+        <w:tabs>
+          <w:tab w:val="num" w:pos="360"/>
+        </w:tabs>
+        <w:ind w:left="360" w:hanging="360"/>
+      </w:pPr>
+    </w:lvl>
+  </w:abstractNum>
+  <w:abstractNum w:abstractNumId="1" w15:restartNumberingAfterBreak="0">
+    <w:nsid w:val="FFFFFF89"/>
+    <w:multiLevelType w:val="singleLevel"/>
+    <w:tmpl w:val="F148FE04"/>
+    <w:lvl w:ilvl="0">
+      <w:start w:val="1"/>
+      <w:numFmt w:val="bullet"/>
+      <w:pStyle w:val="ListBullet"/>
+      <w:lvlText w:val=""/>
+      <w:lvlJc w:val="left"/>
+      <w:pPr>
+        <w:tabs>
+          <w:tab w:val="num" w:pos="360"/>
+        </w:tabs>
+        <w:ind w:left="360" w:hanging="360"/>
+      </w:pPr>
+      <w:rPr>
+        <w:rFonts w:ascii="Symbol" w:hAnsi="Symbol" w:hint="default"/>
+      </w:rPr>
+    </w:lvl>
+  </w:abstractNum>
+  <w:abstractNum w:abstractNumId="2" w15:restartNumberingAfterBreak="0">
     <w:nsid w:val="170CD2DE"/>
     <w:multiLevelType w:val="multilevel"/>
     <w:tmpl w:val="CFEAE23C"/>
@@ -514,6 +290,12 @@
     </w:lvl>
   </w:abstractNum>
   <w:num w:numId="1" w16cid:durableId="1570572200">
+    <w:abstractNumId w:val="2"/>
+  </w:num>
+  <w:num w:numId="2" w16cid:durableId="1632129425">
+    <w:abstractNumId w:val="1"/>
+  </w:num>
+  <w:num w:numId="3" w16cid:durableId="1398016053">
     <w:abstractNumId w:val="0"/>
   </w:num>
 </w:numbering>
@@ -1249,6 +1031,28 @@
     <w:basedOn w:val="DefaultParagraphFont"/>
     <w:link w:val="Footer"/>
     <w:rsid w:val="008C5629"/>
+  </w:style>
+  <w:style w:type="paragraph" w:styleId="ListBullet">
+    <w:name w:val="List Bullet"/>
+    <w:basedOn w:val="Normal"/>
+    <w:rsid w:val="005432E3"/>
+    <w:pPr>
+      <w:numPr>
+        <w:numId w:val="2"/>
+      </w:numPr>
+      <w:contextualSpacing/>
+    </w:pPr>
+  </w:style>
+  <w:style w:type="paragraph" w:styleId="ListNumber">
+    <w:name w:val="List Number"/>
+    <w:basedOn w:val="Normal"/>
+    <w:rsid w:val="005432E3"/>
+    <w:pPr>
+      <w:numPr>
+        <w:numId w:val="3"/>
+      </w:numPr>
+      <w:contextualSpacing/>
+    </w:pPr>
   </w:style>
 </w:styles>
 </file>

</xml_diff>